<commit_message>
Completed FUCD Manage Staff
</commit_message>
<xml_diff>
--- a/Documentation/Full Use Case Description/Manage Staff/FUCD Manage Staff 3.1.docx
+++ b/Documentation/Full Use Case Description/Manage Staff/FUCD Manage Staff 3.1.docx
@@ -124,8 +124,6 @@
       <w:r>
         <w:t>Warehouse Staff</w:t>
       </w:r>
-      <w:bookmarkStart w:id="0" w:name="_GoBack"/>
-      <w:bookmarkEnd w:id="0"/>
     </w:p>
     <w:p>
       <w:pPr>
@@ -149,7 +147,10 @@
     </w:p>
     <w:p>
       <w:r>
-        <w:t>The warehouse staff must be ‘Logged In’ to use this functionality.</w:t>
+        <w:t xml:space="preserve">The warehouse staff must be ‘Logged In’ </w:t>
+      </w:r>
+      <w:r>
+        <w:t>to manage staff.</w:t>
       </w:r>
     </w:p>
     <w:p>
@@ -233,7 +234,1064 @@
         <w:t>Post-conditions</w:t>
       </w:r>
     </w:p>
-    <w:p/>
+    <w:p>
+      <w:pPr>
+        <w:pStyle w:val="Heading2"/>
+        <w:numPr>
+          <w:ilvl w:val="1"/>
+          <w:numId w:val="2"/>
+        </w:numPr>
+      </w:pPr>
+      <w:r>
+        <w:t>Staff details are updated</w:t>
+      </w:r>
+    </w:p>
+    <w:p>
+      <w:r>
+        <w:t>Necessary updates for required staff member is done.</w:t>
+      </w:r>
+    </w:p>
+    <w:p>
+      <w:pPr>
+        <w:pStyle w:val="Heading2"/>
+        <w:numPr>
+          <w:ilvl w:val="1"/>
+          <w:numId w:val="2"/>
+        </w:numPr>
+      </w:pPr>
+      <w:r>
+        <w:t>Staff details are added</w:t>
+      </w:r>
+    </w:p>
+    <w:p>
+      <w:r>
+        <w:t>If new staff member is added, details about the new staff member are added in the database.</w:t>
+      </w:r>
+    </w:p>
+    <w:p>
+      <w:pPr>
+        <w:pStyle w:val="Heading2"/>
+        <w:numPr>
+          <w:ilvl w:val="1"/>
+          <w:numId w:val="2"/>
+        </w:numPr>
+      </w:pPr>
+      <w:r>
+        <w:lastRenderedPageBreak/>
+        <w:t>Staff and staff details are deleted</w:t>
+      </w:r>
+    </w:p>
+    <w:p>
+      <w:pPr>
+        <w:jc w:val="both"/>
+      </w:pPr>
+      <w:r>
+        <w:t>If a staff member deletion option is selected, a staffs account and all other details are deleted from the database.</w:t>
+      </w:r>
+    </w:p>
+    <w:p>
+      <w:pPr>
+        <w:pStyle w:val="Heading1"/>
+        <w:numPr>
+          <w:ilvl w:val="0"/>
+          <w:numId w:val="2"/>
+        </w:numPr>
+      </w:pPr>
+      <w:r>
+        <w:t>Normal Flow</w:t>
+      </w:r>
+    </w:p>
+    <w:p>
+      <w:r>
+        <w:t>The use case begins when user selects the ‘Manage Staff’ button on the home screen.</w:t>
+      </w:r>
+    </w:p>
+    <w:tbl>
+      <w:tblPr>
+        <w:tblStyle w:val="TableGrid"/>
+        <w:tblW w:w="0" w:type="auto"/>
+        <w:tblLook w:val="04A0" w:firstRow="1" w:lastRow="0" w:firstColumn="1" w:lastColumn="0" w:noHBand="0" w:noVBand="1"/>
+      </w:tblPr>
+      <w:tblGrid>
+        <w:gridCol w:w="4675"/>
+        <w:gridCol w:w="4675"/>
+      </w:tblGrid>
+      <w:tr>
+        <w:tc>
+          <w:tcPr>
+            <w:tcW w:w="4675" w:type="dxa"/>
+          </w:tcPr>
+          <w:p>
+            <w:pPr>
+              <w:jc w:val="center"/>
+              <w:rPr>
+                <w:b/>
+              </w:rPr>
+            </w:pPr>
+            <w:r>
+              <w:rPr>
+                <w:b/>
+              </w:rPr>
+              <w:t>Actor</w:t>
+            </w:r>
+          </w:p>
+        </w:tc>
+        <w:tc>
+          <w:tcPr>
+            <w:tcW w:w="4675" w:type="dxa"/>
+          </w:tcPr>
+          <w:p>
+            <w:pPr>
+              <w:jc w:val="center"/>
+              <w:rPr>
+                <w:b/>
+              </w:rPr>
+            </w:pPr>
+            <w:r>
+              <w:rPr>
+                <w:b/>
+              </w:rPr>
+              <w:t>System</w:t>
+            </w:r>
+          </w:p>
+        </w:tc>
+      </w:tr>
+      <w:tr>
+        <w:tc>
+          <w:tcPr>
+            <w:tcW w:w="4675" w:type="dxa"/>
+          </w:tcPr>
+          <w:p>
+            <w:pPr>
+              <w:pStyle w:val="ListParagraph"/>
+              <w:numPr>
+                <w:ilvl w:val="0"/>
+                <w:numId w:val="3"/>
+              </w:numPr>
+              <w:jc w:val="both"/>
+            </w:pPr>
+            <w:r>
+              <w:t>User selects ‘Manage Staff’ button on the home screen</w:t>
+            </w:r>
+          </w:p>
+        </w:tc>
+        <w:tc>
+          <w:tcPr>
+            <w:tcW w:w="4675" w:type="dxa"/>
+          </w:tcPr>
+          <w:p>
+            <w:pPr>
+              <w:pStyle w:val="ListParagraph"/>
+              <w:numPr>
+                <w:ilvl w:val="0"/>
+                <w:numId w:val="3"/>
+              </w:numPr>
+              <w:jc w:val="both"/>
+            </w:pPr>
+            <w:r>
+              <w:t>System displays the manage staff screen displaying all staff details allowing user to edit, add or delete staff account.</w:t>
+            </w:r>
+          </w:p>
+        </w:tc>
+      </w:tr>
+      <w:tr>
+        <w:tc>
+          <w:tcPr>
+            <w:tcW w:w="4675" w:type="dxa"/>
+          </w:tcPr>
+          <w:p/>
+        </w:tc>
+        <w:tc>
+          <w:tcPr>
+            <w:tcW w:w="4675" w:type="dxa"/>
+          </w:tcPr>
+          <w:p>
+            <w:pPr>
+              <w:pStyle w:val="ListParagraph"/>
+              <w:numPr>
+                <w:ilvl w:val="0"/>
+                <w:numId w:val="3"/>
+              </w:numPr>
+              <w:jc w:val="both"/>
+            </w:pPr>
+            <w:r>
+              <w:t>System prompts user to select or search for the desired staff account</w:t>
+            </w:r>
+            <w:r>
+              <w:t>.</w:t>
+            </w:r>
+          </w:p>
+        </w:tc>
+      </w:tr>
+      <w:tr>
+        <w:tc>
+          <w:tcPr>
+            <w:tcW w:w="4675" w:type="dxa"/>
+          </w:tcPr>
+          <w:p>
+            <w:pPr>
+              <w:pStyle w:val="ListParagraph"/>
+              <w:numPr>
+                <w:ilvl w:val="0"/>
+                <w:numId w:val="3"/>
+              </w:numPr>
+              <w:jc w:val="both"/>
+            </w:pPr>
+            <w:r>
+              <w:t>User searches for the desired staff’s name or username</w:t>
+            </w:r>
+            <w:r>
+              <w:t>.</w:t>
+            </w:r>
+          </w:p>
+        </w:tc>
+        <w:tc>
+          <w:tcPr>
+            <w:tcW w:w="4675" w:type="dxa"/>
+          </w:tcPr>
+          <w:p>
+            <w:pPr>
+              <w:pStyle w:val="ListParagraph"/>
+              <w:numPr>
+                <w:ilvl w:val="0"/>
+                <w:numId w:val="3"/>
+              </w:numPr>
+              <w:jc w:val="both"/>
+            </w:pPr>
+            <w:r>
+              <w:t>System looks up the staff details entered in the database.</w:t>
+            </w:r>
+          </w:p>
+        </w:tc>
+      </w:tr>
+      <w:tr>
+        <w:tc>
+          <w:tcPr>
+            <w:tcW w:w="4675" w:type="dxa"/>
+          </w:tcPr>
+          <w:p/>
+        </w:tc>
+        <w:tc>
+          <w:tcPr>
+            <w:tcW w:w="4675" w:type="dxa"/>
+          </w:tcPr>
+          <w:p>
+            <w:pPr>
+              <w:pStyle w:val="ListParagraph"/>
+              <w:numPr>
+                <w:ilvl w:val="0"/>
+                <w:numId w:val="3"/>
+              </w:numPr>
+              <w:jc w:val="both"/>
+            </w:pPr>
+            <w:r>
+              <w:t xml:space="preserve">If the staff details entered matches with a record in the database, the system displays </w:t>
+            </w:r>
+            <w:r>
+              <w:t>the staff’s name, ID and location (example: store 1) and prompts the user to select the staff.</w:t>
+            </w:r>
+          </w:p>
+        </w:tc>
+      </w:tr>
+      <w:tr>
+        <w:tc>
+          <w:tcPr>
+            <w:tcW w:w="4675" w:type="dxa"/>
+          </w:tcPr>
+          <w:p>
+            <w:pPr>
+              <w:pStyle w:val="ListParagraph"/>
+              <w:numPr>
+                <w:ilvl w:val="0"/>
+                <w:numId w:val="3"/>
+              </w:numPr>
+            </w:pPr>
+            <w:r>
+              <w:t xml:space="preserve">User selects the staff displayed. </w:t>
+            </w:r>
+          </w:p>
+        </w:tc>
+        <w:tc>
+          <w:tcPr>
+            <w:tcW w:w="4675" w:type="dxa"/>
+          </w:tcPr>
+          <w:p>
+            <w:pPr>
+              <w:pStyle w:val="ListParagraph"/>
+              <w:numPr>
+                <w:ilvl w:val="0"/>
+                <w:numId w:val="3"/>
+              </w:numPr>
+              <w:jc w:val="both"/>
+            </w:pPr>
+            <w:r>
+              <w:t>System displays all the details of the selected staff also allowing user to make changes to the details except for the staff ID.</w:t>
+            </w:r>
+          </w:p>
+        </w:tc>
+      </w:tr>
+      <w:tr>
+        <w:tc>
+          <w:tcPr>
+            <w:tcW w:w="4675" w:type="dxa"/>
+          </w:tcPr>
+          <w:p>
+            <w:pPr>
+              <w:pStyle w:val="ListParagraph"/>
+              <w:numPr>
+                <w:ilvl w:val="0"/>
+                <w:numId w:val="3"/>
+              </w:numPr>
+              <w:jc w:val="both"/>
+            </w:pPr>
+            <w:r>
+              <w:t xml:space="preserve">User makes necessary changes to the details of the staff and clicks on the </w:t>
+            </w:r>
+            <w:r>
+              <w:t>save</w:t>
+            </w:r>
+            <w:r>
+              <w:t xml:space="preserve"> </w:t>
+            </w:r>
+            <w:r>
+              <w:t>button.</w:t>
+            </w:r>
+          </w:p>
+        </w:tc>
+        <w:tc>
+          <w:tcPr>
+            <w:tcW w:w="4675" w:type="dxa"/>
+          </w:tcPr>
+          <w:p>
+            <w:pPr>
+              <w:pStyle w:val="ListParagraph"/>
+              <w:numPr>
+                <w:ilvl w:val="0"/>
+                <w:numId w:val="3"/>
+              </w:numPr>
+              <w:jc w:val="both"/>
+            </w:pPr>
+            <w:r>
+              <w:t>System updates the details in the database</w:t>
+            </w:r>
+            <w:r>
+              <w:t>.</w:t>
+            </w:r>
+            <w:r>
+              <w:t xml:space="preserve"> </w:t>
+            </w:r>
+          </w:p>
+        </w:tc>
+      </w:tr>
+      <w:tr>
+        <w:tc>
+          <w:tcPr>
+            <w:tcW w:w="4675" w:type="dxa"/>
+          </w:tcPr>
+          <w:p>
+            <w:pPr>
+              <w:pStyle w:val="ListParagraph"/>
+              <w:ind w:left="360"/>
+            </w:pPr>
+          </w:p>
+        </w:tc>
+        <w:tc>
+          <w:tcPr>
+            <w:tcW w:w="4675" w:type="dxa"/>
+          </w:tcPr>
+          <w:p>
+            <w:pPr>
+              <w:pStyle w:val="ListParagraph"/>
+              <w:numPr>
+                <w:ilvl w:val="0"/>
+                <w:numId w:val="3"/>
+              </w:numPr>
+              <w:jc w:val="both"/>
+            </w:pPr>
+            <w:r>
+              <w:t xml:space="preserve">System displays the </w:t>
+            </w:r>
+            <w:r>
+              <w:t>initial Manage Staff screen displaying a</w:t>
+            </w:r>
+            <w:r>
+              <w:t>n appropriate message.</w:t>
+            </w:r>
+          </w:p>
+        </w:tc>
+      </w:tr>
+    </w:tbl>
+    <w:p>
+      <w:r>
+        <w:t>The use case ends.</w:t>
+      </w:r>
+    </w:p>
+    <w:p>
+      <w:pPr>
+        <w:pStyle w:val="Heading1"/>
+        <w:numPr>
+          <w:ilvl w:val="0"/>
+          <w:numId w:val="2"/>
+        </w:numPr>
+      </w:pPr>
+      <w:r>
+        <w:t xml:space="preserve">Alternate Flow </w:t>
+      </w:r>
+    </w:p>
+    <w:p>
+      <w:pPr>
+        <w:pStyle w:val="Heading2"/>
+        <w:numPr>
+          <w:ilvl w:val="1"/>
+          <w:numId w:val="2"/>
+        </w:numPr>
+      </w:pPr>
+      <w:r>
+        <w:t xml:space="preserve">User wants to add a new </w:t>
+      </w:r>
+      <w:r>
+        <w:t>staff</w:t>
+      </w:r>
+    </w:p>
+    <w:p>
+      <w:r>
+        <w:t>If at step 2 of the normal flow, user wants to add a new staff then</w:t>
+      </w:r>
+    </w:p>
+    <w:tbl>
+      <w:tblPr>
+        <w:tblStyle w:val="TableGrid"/>
+        <w:tblW w:w="0" w:type="auto"/>
+        <w:tblLook w:val="04A0" w:firstRow="1" w:lastRow="0" w:firstColumn="1" w:lastColumn="0" w:noHBand="0" w:noVBand="1"/>
+      </w:tblPr>
+      <w:tblGrid>
+        <w:gridCol w:w="4675"/>
+        <w:gridCol w:w="4675"/>
+      </w:tblGrid>
+      <w:tr>
+        <w:tc>
+          <w:tcPr>
+            <w:tcW w:w="4675" w:type="dxa"/>
+          </w:tcPr>
+          <w:p>
+            <w:pPr>
+              <w:jc w:val="center"/>
+              <w:rPr>
+                <w:b/>
+              </w:rPr>
+            </w:pPr>
+            <w:r>
+              <w:rPr>
+                <w:b/>
+              </w:rPr>
+              <w:t>Actor</w:t>
+            </w:r>
+          </w:p>
+        </w:tc>
+        <w:tc>
+          <w:tcPr>
+            <w:tcW w:w="4675" w:type="dxa"/>
+          </w:tcPr>
+          <w:p>
+            <w:pPr>
+              <w:jc w:val="center"/>
+              <w:rPr>
+                <w:b/>
+              </w:rPr>
+            </w:pPr>
+            <w:r>
+              <w:rPr>
+                <w:b/>
+              </w:rPr>
+              <w:t>System</w:t>
+            </w:r>
+          </w:p>
+        </w:tc>
+      </w:tr>
+      <w:tr>
+        <w:tc>
+          <w:tcPr>
+            <w:tcW w:w="4675" w:type="dxa"/>
+          </w:tcPr>
+          <w:p>
+            <w:pPr>
+              <w:pStyle w:val="ListParagraph"/>
+              <w:numPr>
+                <w:ilvl w:val="1"/>
+                <w:numId w:val="13"/>
+              </w:numPr>
+              <w:jc w:val="both"/>
+            </w:pPr>
+            <w:r>
+              <w:t>User selects the ‘Add new staff’ button displayed above the search bar.</w:t>
+            </w:r>
+          </w:p>
+        </w:tc>
+        <w:tc>
+          <w:tcPr>
+            <w:tcW w:w="4675" w:type="dxa"/>
+          </w:tcPr>
+          <w:p>
+            <w:pPr>
+              <w:pStyle w:val="ListParagraph"/>
+              <w:numPr>
+                <w:ilvl w:val="1"/>
+                <w:numId w:val="13"/>
+              </w:numPr>
+              <w:jc w:val="both"/>
+            </w:pPr>
+            <w:r>
+              <w:t>System displays the add new staff screen and prompts user to enter all the necessary details required like name, phone number, working location (For example: store), and so on.</w:t>
+            </w:r>
+          </w:p>
+        </w:tc>
+      </w:tr>
+      <w:tr>
+        <w:tc>
+          <w:tcPr>
+            <w:tcW w:w="4675" w:type="dxa"/>
+          </w:tcPr>
+          <w:p>
+            <w:pPr>
+              <w:pStyle w:val="ListParagraph"/>
+              <w:numPr>
+                <w:ilvl w:val="1"/>
+                <w:numId w:val="13"/>
+              </w:numPr>
+              <w:jc w:val="both"/>
+            </w:pPr>
+            <w:r>
+              <w:t>User enters all the required details of the staff.</w:t>
+            </w:r>
+          </w:p>
+        </w:tc>
+        <w:tc>
+          <w:tcPr>
+            <w:tcW w:w="4675" w:type="dxa"/>
+          </w:tcPr>
+          <w:p>
+            <w:pPr>
+              <w:jc w:val="both"/>
+            </w:pPr>
+          </w:p>
+        </w:tc>
+      </w:tr>
+      <w:tr>
+        <w:tc>
+          <w:tcPr>
+            <w:tcW w:w="4675" w:type="dxa"/>
+          </w:tcPr>
+          <w:p>
+            <w:pPr>
+              <w:pStyle w:val="ListParagraph"/>
+              <w:numPr>
+                <w:ilvl w:val="1"/>
+                <w:numId w:val="13"/>
+              </w:numPr>
+            </w:pPr>
+            <w:r>
+              <w:t>User selects the ‘Add staff’ button.</w:t>
+            </w:r>
+          </w:p>
+        </w:tc>
+        <w:tc>
+          <w:tcPr>
+            <w:tcW w:w="4675" w:type="dxa"/>
+          </w:tcPr>
+          <w:p>
+            <w:pPr>
+              <w:pStyle w:val="ListParagraph"/>
+              <w:numPr>
+                <w:ilvl w:val="1"/>
+                <w:numId w:val="13"/>
+              </w:numPr>
+              <w:jc w:val="both"/>
+            </w:pPr>
+            <w:r>
+              <w:t>The system generates a unique staff ID for the staff and records all the staff details in the database.</w:t>
+            </w:r>
+          </w:p>
+        </w:tc>
+      </w:tr>
+    </w:tbl>
+    <w:p>
+      <w:r>
+        <w:t xml:space="preserve">Normal flow resumes at step </w:t>
+      </w:r>
+      <w:r>
+        <w:t>11</w:t>
+      </w:r>
+      <w:r>
+        <w:t>.</w:t>
+      </w:r>
+    </w:p>
+    <w:p>
+      <w:pPr>
+        <w:pStyle w:val="Heading2"/>
+        <w:numPr>
+          <w:ilvl w:val="1"/>
+          <w:numId w:val="2"/>
+        </w:numPr>
+      </w:pPr>
+      <w:r>
+        <w:t>User wants to delete a staff</w:t>
+      </w:r>
+    </w:p>
+    <w:p>
+      <w:r>
+        <w:t xml:space="preserve">If at step </w:t>
+      </w:r>
+      <w:r>
+        <w:t>6</w:t>
+      </w:r>
+      <w:r>
+        <w:t xml:space="preserve"> of the normal flow, </w:t>
+      </w:r>
+      <w:r>
+        <w:t>user wants to delete the staff then</w:t>
+      </w:r>
+    </w:p>
+    <w:tbl>
+      <w:tblPr>
+        <w:tblStyle w:val="TableGrid"/>
+        <w:tblW w:w="0" w:type="auto"/>
+        <w:tblLook w:val="04A0" w:firstRow="1" w:lastRow="0" w:firstColumn="1" w:lastColumn="0" w:noHBand="0" w:noVBand="1"/>
+      </w:tblPr>
+      <w:tblGrid>
+        <w:gridCol w:w="4675"/>
+        <w:gridCol w:w="4675"/>
+      </w:tblGrid>
+      <w:tr>
+        <w:tc>
+          <w:tcPr>
+            <w:tcW w:w="4675" w:type="dxa"/>
+          </w:tcPr>
+          <w:p>
+            <w:pPr>
+              <w:jc w:val="center"/>
+              <w:rPr>
+                <w:b/>
+              </w:rPr>
+            </w:pPr>
+            <w:r>
+              <w:rPr>
+                <w:b/>
+              </w:rPr>
+              <w:lastRenderedPageBreak/>
+              <w:t>Actor</w:t>
+            </w:r>
+          </w:p>
+        </w:tc>
+        <w:tc>
+          <w:tcPr>
+            <w:tcW w:w="4675" w:type="dxa"/>
+          </w:tcPr>
+          <w:p>
+            <w:pPr>
+              <w:jc w:val="center"/>
+              <w:rPr>
+                <w:b/>
+              </w:rPr>
+            </w:pPr>
+            <w:r>
+              <w:rPr>
+                <w:b/>
+              </w:rPr>
+              <w:t>System</w:t>
+            </w:r>
+          </w:p>
+        </w:tc>
+      </w:tr>
+      <w:tr>
+        <w:tc>
+          <w:tcPr>
+            <w:tcW w:w="4675" w:type="dxa"/>
+          </w:tcPr>
+          <w:p>
+            <w:pPr>
+              <w:pStyle w:val="ListParagraph"/>
+              <w:numPr>
+                <w:ilvl w:val="0"/>
+                <w:numId w:val="15"/>
+              </w:numPr>
+              <w:jc w:val="both"/>
+            </w:pPr>
+            <w:r>
+              <w:t>User selects the ‘X’ button to delete the user account along with their details.</w:t>
+            </w:r>
+          </w:p>
+        </w:tc>
+        <w:tc>
+          <w:tcPr>
+            <w:tcW w:w="4675" w:type="dxa"/>
+          </w:tcPr>
+          <w:p>
+            <w:pPr>
+              <w:jc w:val="both"/>
+            </w:pPr>
+          </w:p>
+        </w:tc>
+      </w:tr>
+    </w:tbl>
+    <w:p>
+      <w:r>
+        <w:t>Normal flow resumes at step 11.</w:t>
+      </w:r>
+    </w:p>
+    <w:p>
+      <w:pPr>
+        <w:pStyle w:val="Heading2"/>
+        <w:numPr>
+          <w:ilvl w:val="1"/>
+          <w:numId w:val="2"/>
+        </w:numPr>
+      </w:pPr>
+      <w:r>
+        <w:t>Staff name is already displayed</w:t>
+      </w:r>
+    </w:p>
+    <w:p>
+      <w:r>
+        <w:t>If at step 3 of the normal flow, the desired staff’s name is already displayed on the list then</w:t>
+      </w:r>
+    </w:p>
+    <w:tbl>
+      <w:tblPr>
+        <w:tblStyle w:val="TableGrid"/>
+        <w:tblW w:w="0" w:type="auto"/>
+        <w:tblLook w:val="04A0" w:firstRow="1" w:lastRow="0" w:firstColumn="1" w:lastColumn="0" w:noHBand="0" w:noVBand="1"/>
+      </w:tblPr>
+      <w:tblGrid>
+        <w:gridCol w:w="4675"/>
+        <w:gridCol w:w="4675"/>
+      </w:tblGrid>
+      <w:tr>
+        <w:tc>
+          <w:tcPr>
+            <w:tcW w:w="4675" w:type="dxa"/>
+          </w:tcPr>
+          <w:p>
+            <w:pPr>
+              <w:jc w:val="center"/>
+              <w:rPr>
+                <w:b/>
+              </w:rPr>
+            </w:pPr>
+            <w:r>
+              <w:rPr>
+                <w:b/>
+              </w:rPr>
+              <w:t>Actor</w:t>
+            </w:r>
+          </w:p>
+        </w:tc>
+        <w:tc>
+          <w:tcPr>
+            <w:tcW w:w="4675" w:type="dxa"/>
+          </w:tcPr>
+          <w:p>
+            <w:pPr>
+              <w:jc w:val="center"/>
+              <w:rPr>
+                <w:b/>
+              </w:rPr>
+            </w:pPr>
+            <w:r>
+              <w:rPr>
+                <w:b/>
+              </w:rPr>
+              <w:t>System</w:t>
+            </w:r>
+          </w:p>
+        </w:tc>
+      </w:tr>
+      <w:tr>
+        <w:tc>
+          <w:tcPr>
+            <w:tcW w:w="4675" w:type="dxa"/>
+          </w:tcPr>
+          <w:p>
+            <w:pPr>
+              <w:pStyle w:val="ListParagraph"/>
+              <w:numPr>
+                <w:ilvl w:val="0"/>
+                <w:numId w:val="17"/>
+              </w:numPr>
+              <w:jc w:val="both"/>
+            </w:pPr>
+            <w:r>
+              <w:t>User selects the desired staff already displayed on the list.</w:t>
+            </w:r>
+          </w:p>
+        </w:tc>
+        <w:tc>
+          <w:tcPr>
+            <w:tcW w:w="4675" w:type="dxa"/>
+          </w:tcPr>
+          <w:p>
+            <w:pPr>
+              <w:jc w:val="both"/>
+            </w:pPr>
+          </w:p>
+        </w:tc>
+      </w:tr>
+    </w:tbl>
+    <w:p>
+      <w:r>
+        <w:t xml:space="preserve">Normal flow resumes at step 8. </w:t>
+      </w:r>
+    </w:p>
+    <w:p>
+      <w:pPr>
+        <w:pStyle w:val="Heading1"/>
+        <w:numPr>
+          <w:ilvl w:val="0"/>
+          <w:numId w:val="2"/>
+        </w:numPr>
+      </w:pPr>
+      <w:r>
+        <w:t xml:space="preserve">Exception Flows </w:t>
+      </w:r>
+    </w:p>
+    <w:p>
+      <w:pPr>
+        <w:pStyle w:val="Heading2"/>
+        <w:numPr>
+          <w:ilvl w:val="1"/>
+          <w:numId w:val="2"/>
+        </w:numPr>
+      </w:pPr>
+      <w:r>
+        <w:t>Searched staff does not exist</w:t>
+      </w:r>
+    </w:p>
+    <w:p>
+      <w:r>
+        <w:t>If at step 4 of the normal flow, the staff details entered does not match with any records in the database then</w:t>
+      </w:r>
+    </w:p>
+    <w:tbl>
+      <w:tblPr>
+        <w:tblStyle w:val="TableGrid"/>
+        <w:tblW w:w="0" w:type="auto"/>
+        <w:tblLook w:val="04A0" w:firstRow="1" w:lastRow="0" w:firstColumn="1" w:lastColumn="0" w:noHBand="0" w:noVBand="1"/>
+      </w:tblPr>
+      <w:tblGrid>
+        <w:gridCol w:w="4675"/>
+        <w:gridCol w:w="4675"/>
+      </w:tblGrid>
+      <w:tr>
+        <w:tc>
+          <w:tcPr>
+            <w:tcW w:w="4675" w:type="dxa"/>
+          </w:tcPr>
+          <w:p>
+            <w:pPr>
+              <w:jc w:val="center"/>
+              <w:rPr>
+                <w:b/>
+              </w:rPr>
+            </w:pPr>
+            <w:r>
+              <w:rPr>
+                <w:b/>
+              </w:rPr>
+              <w:t>Actor</w:t>
+            </w:r>
+          </w:p>
+        </w:tc>
+        <w:tc>
+          <w:tcPr>
+            <w:tcW w:w="4675" w:type="dxa"/>
+          </w:tcPr>
+          <w:p>
+            <w:pPr>
+              <w:jc w:val="center"/>
+              <w:rPr>
+                <w:b/>
+              </w:rPr>
+            </w:pPr>
+            <w:r>
+              <w:rPr>
+                <w:b/>
+              </w:rPr>
+              <w:t>System</w:t>
+            </w:r>
+          </w:p>
+        </w:tc>
+      </w:tr>
+      <w:tr>
+        <w:tc>
+          <w:tcPr>
+            <w:tcW w:w="4675" w:type="dxa"/>
+          </w:tcPr>
+          <w:p>
+            <w:pPr>
+              <w:jc w:val="both"/>
+            </w:pPr>
+          </w:p>
+        </w:tc>
+        <w:tc>
+          <w:tcPr>
+            <w:tcW w:w="4675" w:type="dxa"/>
+          </w:tcPr>
+          <w:p>
+            <w:pPr>
+              <w:pStyle w:val="ListParagraph"/>
+              <w:numPr>
+                <w:ilvl w:val="0"/>
+                <w:numId w:val="19"/>
+              </w:numPr>
+              <w:jc w:val="both"/>
+            </w:pPr>
+            <w:r>
+              <w:t xml:space="preserve">System displays the initial Manage staff screen with a message saying, ‘Staff does not exist.’ </w:t>
+            </w:r>
+          </w:p>
+        </w:tc>
+      </w:tr>
+    </w:tbl>
+    <w:p>
+      <w:pPr>
+        <w:pStyle w:val="Heading1"/>
+        <w:numPr>
+          <w:ilvl w:val="0"/>
+          <w:numId w:val="2"/>
+        </w:numPr>
+      </w:pPr>
+      <w:r>
+        <w:t xml:space="preserve">Key Scenarios </w:t>
+      </w:r>
+    </w:p>
+    <w:p>
+      <w:pPr>
+        <w:pStyle w:val="Heading2"/>
+        <w:numPr>
+          <w:ilvl w:val="1"/>
+          <w:numId w:val="2"/>
+        </w:numPr>
+      </w:pPr>
+      <w:r>
+        <w:t>Staff managed, staff details edited</w:t>
+      </w:r>
+    </w:p>
+    <w:p>
+      <w:pPr>
+        <w:jc w:val="both"/>
+      </w:pPr>
+      <w:r>
+        <w:t>Staff details are updated in the database when the user makes necessary changes to details like name, address, and so on.</w:t>
+      </w:r>
+    </w:p>
+    <w:p>
+      <w:pPr>
+        <w:pStyle w:val="Heading2"/>
+        <w:numPr>
+          <w:ilvl w:val="1"/>
+          <w:numId w:val="2"/>
+        </w:numPr>
+      </w:pPr>
+      <w:r>
+        <w:t>Staff managed, new staff added</w:t>
+      </w:r>
+    </w:p>
+    <w:p>
+      <w:pPr>
+        <w:jc w:val="both"/>
+      </w:pPr>
+      <w:r>
+        <w:t>New staff account and details are added to the database when user enters all the required details and clicks on add staff button.</w:t>
+      </w:r>
+    </w:p>
+    <w:p>
+      <w:pPr>
+        <w:pStyle w:val="Heading2"/>
+        <w:numPr>
+          <w:ilvl w:val="1"/>
+          <w:numId w:val="2"/>
+        </w:numPr>
+      </w:pPr>
+      <w:r>
+        <w:t>Staff managed, staff deleted</w:t>
+      </w:r>
+    </w:p>
+    <w:p>
+      <w:pPr>
+        <w:jc w:val="both"/>
+      </w:pPr>
+      <w:r>
+        <w:t>Staff account deleted from the database when user selects the ‘X’ button after searching for the staff.</w:t>
+      </w:r>
+    </w:p>
+    <w:p>
+      <w:pPr>
+        <w:pStyle w:val="Heading1"/>
+        <w:numPr>
+          <w:ilvl w:val="0"/>
+          <w:numId w:val="2"/>
+        </w:numPr>
+      </w:pPr>
+      <w:r>
+        <w:t>Other Quality Requirements</w:t>
+      </w:r>
+    </w:p>
+    <w:p>
+      <w:pPr>
+        <w:pStyle w:val="Heading2"/>
+        <w:numPr>
+          <w:ilvl w:val="1"/>
+          <w:numId w:val="2"/>
+        </w:numPr>
+      </w:pPr>
+      <w:r>
+        <w:t>Security</w:t>
+      </w:r>
+    </w:p>
+    <w:p>
+      <w:pPr>
+        <w:jc w:val="both"/>
+      </w:pPr>
+      <w:r>
+        <w:t>Only users who have been authenticated as warehouse staff must be allowed to make changes to staff account.</w:t>
+      </w:r>
+    </w:p>
+    <w:p>
+      <w:pPr>
+        <w:pStyle w:val="Heading2"/>
+        <w:numPr>
+          <w:ilvl w:val="1"/>
+          <w:numId w:val="2"/>
+        </w:numPr>
+      </w:pPr>
+      <w:r>
+        <w:t>Performance</w:t>
+      </w:r>
+    </w:p>
+    <w:p>
+      <w:r>
+        <w:t>Updates to the database must be made in under 3 seconds and appropriate messages should be displayed after the database is updated.</w:t>
+      </w:r>
+    </w:p>
+    <w:p>
+      <w:pPr>
+        <w:pStyle w:val="Heading2"/>
+        <w:numPr>
+          <w:ilvl w:val="1"/>
+          <w:numId w:val="2"/>
+        </w:numPr>
+      </w:pPr>
+      <w:r>
+        <w:lastRenderedPageBreak/>
+        <w:t>Usability</w:t>
+      </w:r>
+    </w:p>
+    <w:p>
+      <w:r>
+        <w:t>Appropriate messages should be displayed indicating success or failure of completion of tasks like ‘Staff does not exist’ when the searched staff is not found in the database, ‘Staff added’ when a new staff is added to the database.</w:t>
+      </w:r>
+      <w:bookmarkStart w:id="0" w:name="_GoBack"/>
+      <w:bookmarkEnd w:id="0"/>
+    </w:p>
     <w:p/>
     <w:sectPr>
       <w:pgSz w:w="12240" w:h="15840"/>
@@ -248,6 +1306,184 @@
 <file path=word/numbering.xml><?xml version="1.0" encoding="utf-8"?>
 <w:numbering xmlns:wpc="http://schemas.microsoft.com/office/word/2010/wordprocessingCanvas" xmlns:cx="http://schemas.microsoft.com/office/drawing/2014/chartex" xmlns:cx1="http://schemas.microsoft.com/office/drawing/2015/9/8/chartex" xmlns:cx2="http://schemas.microsoft.com/office/drawing/2015/10/21/chartex" xmlns:cx3="http://schemas.microsoft.com/office/drawing/2016/5/9/chartex" xmlns:cx4="http://schemas.microsoft.com/office/drawing/2016/5/10/chartex" xmlns:cx5="http://schemas.microsoft.com/office/drawing/2016/5/11/chartex" xmlns:cx6="http://schemas.microsoft.com/office/drawing/2016/5/12/chartex" xmlns:cx7="http://schemas.microsoft.com/office/drawing/2016/5/13/chartex" xmlns:cx8="http://schemas.microsoft.com/office/drawing/2016/5/14/chartex" xmlns:mc="http://schemas.openxmlformats.org/markup-compatibility/2006" xmlns:aink="http://schemas.microsoft.com/office/drawing/2016/ink" xmlns:am3d="http://schemas.microsoft.com/office/drawing/2017/model3d" xmlns:o="urn:schemas-microsoft-com:office:office" xmlns:r="http://schemas.openxmlformats.org/officeDocument/2006/relationships" xmlns:m="http://schemas.openxmlformats.org/officeDocument/2006/math" xmlns:v="urn:schemas-microsoft-com:vml" xmlns:wp14="http://schemas.microsoft.com/office/word/2010/wordprocessingDrawing" xmlns:wp="http://schemas.openxmlformats.org/drawingml/2006/wordprocessingDrawing" xmlns:w10="urn:schemas-microsoft-com:office:word" xmlns:w="http://schemas.openxmlformats.org/wordprocessingml/2006/main" xmlns:w14="http://schemas.microsoft.com/office/word/2010/wordml" xmlns:w15="http://schemas.microsoft.com/office/word/2012/wordml" xmlns:w16cid="http://schemas.microsoft.com/office/word/2016/wordml/cid" xmlns:w16se="http://schemas.microsoft.com/office/word/2015/wordml/symex" xmlns:wpg="http://schemas.microsoft.com/office/word/2010/wordprocessingGroup" xmlns:wpi="http://schemas.microsoft.com/office/word/2010/wordprocessingInk" xmlns:wne="http://schemas.microsoft.com/office/word/2006/wordml" xmlns:wps="http://schemas.microsoft.com/office/word/2010/wordprocessingShape" mc:Ignorable="w14 w15 w16se w16cid wp14">
   <w:abstractNum w:abstractNumId="0" w15:restartNumberingAfterBreak="0">
+    <w:nsid w:val="005B4A46"/>
+    <w:multiLevelType w:val="hybridMultilevel"/>
+    <w:tmpl w:val="41D4DBF2"/>
+    <w:lvl w:ilvl="0" w:tplc="E8185E40">
+      <w:start w:val="1"/>
+      <w:numFmt w:val="decimal"/>
+      <w:lvlText w:val="%1.1."/>
+      <w:lvlJc w:val="left"/>
+      <w:pPr>
+        <w:ind w:left="0" w:hanging="360"/>
+      </w:pPr>
+      <w:rPr>
+        <w:rFonts w:hint="default"/>
+      </w:rPr>
+    </w:lvl>
+    <w:lvl w:ilvl="1" w:tplc="04090019" w:tentative="1">
+      <w:start w:val="1"/>
+      <w:numFmt w:val="lowerLetter"/>
+      <w:lvlText w:val="%2."/>
+      <w:lvlJc w:val="left"/>
+      <w:pPr>
+        <w:ind w:left="720" w:hanging="360"/>
+      </w:pPr>
+    </w:lvl>
+    <w:lvl w:ilvl="2" w:tplc="0409001B" w:tentative="1">
+      <w:start w:val="1"/>
+      <w:numFmt w:val="lowerRoman"/>
+      <w:lvlText w:val="%3."/>
+      <w:lvlJc w:val="right"/>
+      <w:pPr>
+        <w:ind w:left="1440" w:hanging="180"/>
+      </w:pPr>
+    </w:lvl>
+    <w:lvl w:ilvl="3" w:tplc="0409000F" w:tentative="1">
+      <w:start w:val="1"/>
+      <w:numFmt w:val="decimal"/>
+      <w:lvlText w:val="%4."/>
+      <w:lvlJc w:val="left"/>
+      <w:pPr>
+        <w:ind w:left="2160" w:hanging="360"/>
+      </w:pPr>
+    </w:lvl>
+    <w:lvl w:ilvl="4" w:tplc="04090019" w:tentative="1">
+      <w:start w:val="1"/>
+      <w:numFmt w:val="lowerLetter"/>
+      <w:lvlText w:val="%5."/>
+      <w:lvlJc w:val="left"/>
+      <w:pPr>
+        <w:ind w:left="2880" w:hanging="360"/>
+      </w:pPr>
+    </w:lvl>
+    <w:lvl w:ilvl="5" w:tplc="0409001B" w:tentative="1">
+      <w:start w:val="1"/>
+      <w:numFmt w:val="lowerRoman"/>
+      <w:lvlText w:val="%6."/>
+      <w:lvlJc w:val="right"/>
+      <w:pPr>
+        <w:ind w:left="3600" w:hanging="180"/>
+      </w:pPr>
+    </w:lvl>
+    <w:lvl w:ilvl="6" w:tplc="0409000F" w:tentative="1">
+      <w:start w:val="1"/>
+      <w:numFmt w:val="decimal"/>
+      <w:lvlText w:val="%7."/>
+      <w:lvlJc w:val="left"/>
+      <w:pPr>
+        <w:ind w:left="4320" w:hanging="360"/>
+      </w:pPr>
+    </w:lvl>
+    <w:lvl w:ilvl="7" w:tplc="04090019" w:tentative="1">
+      <w:start w:val="1"/>
+      <w:numFmt w:val="lowerLetter"/>
+      <w:lvlText w:val="%8."/>
+      <w:lvlJc w:val="left"/>
+      <w:pPr>
+        <w:ind w:left="5040" w:hanging="360"/>
+      </w:pPr>
+    </w:lvl>
+    <w:lvl w:ilvl="8" w:tplc="0409001B" w:tentative="1">
+      <w:start w:val="1"/>
+      <w:numFmt w:val="lowerRoman"/>
+      <w:lvlText w:val="%9."/>
+      <w:lvlJc w:val="right"/>
+      <w:pPr>
+        <w:ind w:left="5760" w:hanging="180"/>
+      </w:pPr>
+    </w:lvl>
+  </w:abstractNum>
+  <w:abstractNum w:abstractNumId="1" w15:restartNumberingAfterBreak="0">
+    <w:nsid w:val="0A841A06"/>
+    <w:multiLevelType w:val="hybridMultilevel"/>
+    <w:tmpl w:val="168696E8"/>
+    <w:lvl w:ilvl="0" w:tplc="0409000F">
+      <w:start w:val="1"/>
+      <w:numFmt w:val="decimal"/>
+      <w:lvlText w:val="%1."/>
+      <w:lvlJc w:val="left"/>
+      <w:pPr>
+        <w:ind w:left="360" w:hanging="360"/>
+      </w:pPr>
+      <w:rPr>
+        <w:rFonts w:hint="default"/>
+      </w:rPr>
+    </w:lvl>
+    <w:lvl w:ilvl="1" w:tplc="04090019" w:tentative="1">
+      <w:start w:val="1"/>
+      <w:numFmt w:val="lowerLetter"/>
+      <w:lvlText w:val="%2."/>
+      <w:lvlJc w:val="left"/>
+      <w:pPr>
+        <w:ind w:left="1080" w:hanging="360"/>
+      </w:pPr>
+    </w:lvl>
+    <w:lvl w:ilvl="2" w:tplc="0409001B" w:tentative="1">
+      <w:start w:val="1"/>
+      <w:numFmt w:val="lowerRoman"/>
+      <w:lvlText w:val="%3."/>
+      <w:lvlJc w:val="right"/>
+      <w:pPr>
+        <w:ind w:left="1800" w:hanging="180"/>
+      </w:pPr>
+    </w:lvl>
+    <w:lvl w:ilvl="3" w:tplc="0409000F" w:tentative="1">
+      <w:start w:val="1"/>
+      <w:numFmt w:val="decimal"/>
+      <w:lvlText w:val="%4."/>
+      <w:lvlJc w:val="left"/>
+      <w:pPr>
+        <w:ind w:left="2520" w:hanging="360"/>
+      </w:pPr>
+    </w:lvl>
+    <w:lvl w:ilvl="4" w:tplc="04090019" w:tentative="1">
+      <w:start w:val="1"/>
+      <w:numFmt w:val="lowerLetter"/>
+      <w:lvlText w:val="%5."/>
+      <w:lvlJc w:val="left"/>
+      <w:pPr>
+        <w:ind w:left="3240" w:hanging="360"/>
+      </w:pPr>
+    </w:lvl>
+    <w:lvl w:ilvl="5" w:tplc="0409001B" w:tentative="1">
+      <w:start w:val="1"/>
+      <w:numFmt w:val="lowerRoman"/>
+      <w:lvlText w:val="%6."/>
+      <w:lvlJc w:val="right"/>
+      <w:pPr>
+        <w:ind w:left="3960" w:hanging="180"/>
+      </w:pPr>
+    </w:lvl>
+    <w:lvl w:ilvl="6" w:tplc="0409000F" w:tentative="1">
+      <w:start w:val="1"/>
+      <w:numFmt w:val="decimal"/>
+      <w:lvlText w:val="%7."/>
+      <w:lvlJc w:val="left"/>
+      <w:pPr>
+        <w:ind w:left="4680" w:hanging="360"/>
+      </w:pPr>
+    </w:lvl>
+    <w:lvl w:ilvl="7" w:tplc="04090019" w:tentative="1">
+      <w:start w:val="1"/>
+      <w:numFmt w:val="lowerLetter"/>
+      <w:lvlText w:val="%8."/>
+      <w:lvlJc w:val="left"/>
+      <w:pPr>
+        <w:ind w:left="5400" w:hanging="360"/>
+      </w:pPr>
+    </w:lvl>
+    <w:lvl w:ilvl="8" w:tplc="0409001B" w:tentative="1">
+      <w:start w:val="1"/>
+      <w:numFmt w:val="lowerRoman"/>
+      <w:lvlText w:val="%9."/>
+      <w:lvlJc w:val="right"/>
+      <w:pPr>
+        <w:ind w:left="6120" w:hanging="180"/>
+      </w:pPr>
+    </w:lvl>
+  </w:abstractNum>
+  <w:abstractNum w:abstractNumId="2" w15:restartNumberingAfterBreak="0">
     <w:nsid w:val="0AE81131"/>
     <w:multiLevelType w:val="multilevel"/>
     <w:tmpl w:val="4B80DD54"/>
@@ -360,7 +1596,953 @@
       </w:rPr>
     </w:lvl>
   </w:abstractNum>
-  <w:abstractNum w:abstractNumId="1" w15:restartNumberingAfterBreak="0">
+  <w:abstractNum w:abstractNumId="3" w15:restartNumberingAfterBreak="0">
+    <w:nsid w:val="14971C29"/>
+    <w:multiLevelType w:val="hybridMultilevel"/>
+    <w:tmpl w:val="2CD41048"/>
+    <w:lvl w:ilvl="0" w:tplc="E8185E40">
+      <w:start w:val="1"/>
+      <w:numFmt w:val="decimal"/>
+      <w:lvlText w:val="%1.1."/>
+      <w:lvlJc w:val="left"/>
+      <w:pPr>
+        <w:ind w:left="720" w:hanging="360"/>
+      </w:pPr>
+      <w:rPr>
+        <w:rFonts w:hint="default"/>
+      </w:rPr>
+    </w:lvl>
+    <w:lvl w:ilvl="1" w:tplc="04090019" w:tentative="1">
+      <w:start w:val="1"/>
+      <w:numFmt w:val="lowerLetter"/>
+      <w:lvlText w:val="%2."/>
+      <w:lvlJc w:val="left"/>
+      <w:pPr>
+        <w:ind w:left="1440" w:hanging="360"/>
+      </w:pPr>
+    </w:lvl>
+    <w:lvl w:ilvl="2" w:tplc="0409001B" w:tentative="1">
+      <w:start w:val="1"/>
+      <w:numFmt w:val="lowerRoman"/>
+      <w:lvlText w:val="%3."/>
+      <w:lvlJc w:val="right"/>
+      <w:pPr>
+        <w:ind w:left="2160" w:hanging="180"/>
+      </w:pPr>
+    </w:lvl>
+    <w:lvl w:ilvl="3" w:tplc="0409000F" w:tentative="1">
+      <w:start w:val="1"/>
+      <w:numFmt w:val="decimal"/>
+      <w:lvlText w:val="%4."/>
+      <w:lvlJc w:val="left"/>
+      <w:pPr>
+        <w:ind w:left="2880" w:hanging="360"/>
+      </w:pPr>
+    </w:lvl>
+    <w:lvl w:ilvl="4" w:tplc="04090019" w:tentative="1">
+      <w:start w:val="1"/>
+      <w:numFmt w:val="lowerLetter"/>
+      <w:lvlText w:val="%5."/>
+      <w:lvlJc w:val="left"/>
+      <w:pPr>
+        <w:ind w:left="3600" w:hanging="360"/>
+      </w:pPr>
+    </w:lvl>
+    <w:lvl w:ilvl="5" w:tplc="0409001B" w:tentative="1">
+      <w:start w:val="1"/>
+      <w:numFmt w:val="lowerRoman"/>
+      <w:lvlText w:val="%6."/>
+      <w:lvlJc w:val="right"/>
+      <w:pPr>
+        <w:ind w:left="4320" w:hanging="180"/>
+      </w:pPr>
+    </w:lvl>
+    <w:lvl w:ilvl="6" w:tplc="0409000F" w:tentative="1">
+      <w:start w:val="1"/>
+      <w:numFmt w:val="decimal"/>
+      <w:lvlText w:val="%7."/>
+      <w:lvlJc w:val="left"/>
+      <w:pPr>
+        <w:ind w:left="5040" w:hanging="360"/>
+      </w:pPr>
+    </w:lvl>
+    <w:lvl w:ilvl="7" w:tplc="04090019" w:tentative="1">
+      <w:start w:val="1"/>
+      <w:numFmt w:val="lowerLetter"/>
+      <w:lvlText w:val="%8."/>
+      <w:lvlJc w:val="left"/>
+      <w:pPr>
+        <w:ind w:left="5760" w:hanging="360"/>
+      </w:pPr>
+    </w:lvl>
+    <w:lvl w:ilvl="8" w:tplc="0409001B" w:tentative="1">
+      <w:start w:val="1"/>
+      <w:numFmt w:val="lowerRoman"/>
+      <w:lvlText w:val="%9."/>
+      <w:lvlJc w:val="right"/>
+      <w:pPr>
+        <w:ind w:left="6480" w:hanging="180"/>
+      </w:pPr>
+    </w:lvl>
+  </w:abstractNum>
+  <w:abstractNum w:abstractNumId="4" w15:restartNumberingAfterBreak="0">
+    <w:nsid w:val="1E6249A6"/>
+    <w:multiLevelType w:val="hybridMultilevel"/>
+    <w:tmpl w:val="7164A74A"/>
+    <w:lvl w:ilvl="0" w:tplc="E8185E40">
+      <w:start w:val="1"/>
+      <w:numFmt w:val="decimal"/>
+      <w:lvlText w:val="%1.1."/>
+      <w:lvlJc w:val="left"/>
+      <w:pPr>
+        <w:ind w:left="360" w:hanging="360"/>
+      </w:pPr>
+      <w:rPr>
+        <w:rFonts w:hint="default"/>
+      </w:rPr>
+    </w:lvl>
+    <w:lvl w:ilvl="1" w:tplc="04090019" w:tentative="1">
+      <w:start w:val="1"/>
+      <w:numFmt w:val="lowerLetter"/>
+      <w:lvlText w:val="%2."/>
+      <w:lvlJc w:val="left"/>
+      <w:pPr>
+        <w:ind w:left="1080" w:hanging="360"/>
+      </w:pPr>
+    </w:lvl>
+    <w:lvl w:ilvl="2" w:tplc="0409001B" w:tentative="1">
+      <w:start w:val="1"/>
+      <w:numFmt w:val="lowerRoman"/>
+      <w:lvlText w:val="%3."/>
+      <w:lvlJc w:val="right"/>
+      <w:pPr>
+        <w:ind w:left="1800" w:hanging="180"/>
+      </w:pPr>
+    </w:lvl>
+    <w:lvl w:ilvl="3" w:tplc="0409000F" w:tentative="1">
+      <w:start w:val="1"/>
+      <w:numFmt w:val="decimal"/>
+      <w:lvlText w:val="%4."/>
+      <w:lvlJc w:val="left"/>
+      <w:pPr>
+        <w:ind w:left="2520" w:hanging="360"/>
+      </w:pPr>
+    </w:lvl>
+    <w:lvl w:ilvl="4" w:tplc="04090019" w:tentative="1">
+      <w:start w:val="1"/>
+      <w:numFmt w:val="lowerLetter"/>
+      <w:lvlText w:val="%5."/>
+      <w:lvlJc w:val="left"/>
+      <w:pPr>
+        <w:ind w:left="3240" w:hanging="360"/>
+      </w:pPr>
+    </w:lvl>
+    <w:lvl w:ilvl="5" w:tplc="0409001B" w:tentative="1">
+      <w:start w:val="1"/>
+      <w:numFmt w:val="lowerRoman"/>
+      <w:lvlText w:val="%6."/>
+      <w:lvlJc w:val="right"/>
+      <w:pPr>
+        <w:ind w:left="3960" w:hanging="180"/>
+      </w:pPr>
+    </w:lvl>
+    <w:lvl w:ilvl="6" w:tplc="0409000F" w:tentative="1">
+      <w:start w:val="1"/>
+      <w:numFmt w:val="decimal"/>
+      <w:lvlText w:val="%7."/>
+      <w:lvlJc w:val="left"/>
+      <w:pPr>
+        <w:ind w:left="4680" w:hanging="360"/>
+      </w:pPr>
+    </w:lvl>
+    <w:lvl w:ilvl="7" w:tplc="04090019" w:tentative="1">
+      <w:start w:val="1"/>
+      <w:numFmt w:val="lowerLetter"/>
+      <w:lvlText w:val="%8."/>
+      <w:lvlJc w:val="left"/>
+      <w:pPr>
+        <w:ind w:left="5400" w:hanging="360"/>
+      </w:pPr>
+    </w:lvl>
+    <w:lvl w:ilvl="8" w:tplc="0409001B" w:tentative="1">
+      <w:start w:val="1"/>
+      <w:numFmt w:val="lowerRoman"/>
+      <w:lvlText w:val="%9."/>
+      <w:lvlJc w:val="right"/>
+      <w:pPr>
+        <w:ind w:left="6120" w:hanging="180"/>
+      </w:pPr>
+    </w:lvl>
+  </w:abstractNum>
+  <w:abstractNum w:abstractNumId="5" w15:restartNumberingAfterBreak="0">
+    <w:nsid w:val="1F357D91"/>
+    <w:multiLevelType w:val="hybridMultilevel"/>
+    <w:tmpl w:val="F4E23BAA"/>
+    <w:lvl w:ilvl="0" w:tplc="E8185E40">
+      <w:start w:val="1"/>
+      <w:numFmt w:val="decimal"/>
+      <w:lvlText w:val="%1.1."/>
+      <w:lvlJc w:val="left"/>
+      <w:pPr>
+        <w:ind w:left="720" w:hanging="360"/>
+      </w:pPr>
+      <w:rPr>
+        <w:rFonts w:hint="default"/>
+      </w:rPr>
+    </w:lvl>
+    <w:lvl w:ilvl="1" w:tplc="04090019" w:tentative="1">
+      <w:start w:val="1"/>
+      <w:numFmt w:val="lowerLetter"/>
+      <w:lvlText w:val="%2."/>
+      <w:lvlJc w:val="left"/>
+      <w:pPr>
+        <w:ind w:left="1440" w:hanging="360"/>
+      </w:pPr>
+    </w:lvl>
+    <w:lvl w:ilvl="2" w:tplc="0409001B" w:tentative="1">
+      <w:start w:val="1"/>
+      <w:numFmt w:val="lowerRoman"/>
+      <w:lvlText w:val="%3."/>
+      <w:lvlJc w:val="right"/>
+      <w:pPr>
+        <w:ind w:left="2160" w:hanging="180"/>
+      </w:pPr>
+    </w:lvl>
+    <w:lvl w:ilvl="3" w:tplc="0409000F" w:tentative="1">
+      <w:start w:val="1"/>
+      <w:numFmt w:val="decimal"/>
+      <w:lvlText w:val="%4."/>
+      <w:lvlJc w:val="left"/>
+      <w:pPr>
+        <w:ind w:left="2880" w:hanging="360"/>
+      </w:pPr>
+    </w:lvl>
+    <w:lvl w:ilvl="4" w:tplc="04090019" w:tentative="1">
+      <w:start w:val="1"/>
+      <w:numFmt w:val="lowerLetter"/>
+      <w:lvlText w:val="%5."/>
+      <w:lvlJc w:val="left"/>
+      <w:pPr>
+        <w:ind w:left="3600" w:hanging="360"/>
+      </w:pPr>
+    </w:lvl>
+    <w:lvl w:ilvl="5" w:tplc="0409001B" w:tentative="1">
+      <w:start w:val="1"/>
+      <w:numFmt w:val="lowerRoman"/>
+      <w:lvlText w:val="%6."/>
+      <w:lvlJc w:val="right"/>
+      <w:pPr>
+        <w:ind w:left="4320" w:hanging="180"/>
+      </w:pPr>
+    </w:lvl>
+    <w:lvl w:ilvl="6" w:tplc="0409000F" w:tentative="1">
+      <w:start w:val="1"/>
+      <w:numFmt w:val="decimal"/>
+      <w:lvlText w:val="%7."/>
+      <w:lvlJc w:val="left"/>
+      <w:pPr>
+        <w:ind w:left="5040" w:hanging="360"/>
+      </w:pPr>
+    </w:lvl>
+    <w:lvl w:ilvl="7" w:tplc="04090019" w:tentative="1">
+      <w:start w:val="1"/>
+      <w:numFmt w:val="lowerLetter"/>
+      <w:lvlText w:val="%8."/>
+      <w:lvlJc w:val="left"/>
+      <w:pPr>
+        <w:ind w:left="5760" w:hanging="360"/>
+      </w:pPr>
+    </w:lvl>
+    <w:lvl w:ilvl="8" w:tplc="0409001B" w:tentative="1">
+      <w:start w:val="1"/>
+      <w:numFmt w:val="lowerRoman"/>
+      <w:lvlText w:val="%9."/>
+      <w:lvlJc w:val="right"/>
+      <w:pPr>
+        <w:ind w:left="6480" w:hanging="180"/>
+      </w:pPr>
+    </w:lvl>
+  </w:abstractNum>
+  <w:abstractNum w:abstractNumId="6" w15:restartNumberingAfterBreak="0">
+    <w:nsid w:val="20BC0BF0"/>
+    <w:multiLevelType w:val="hybridMultilevel"/>
+    <w:tmpl w:val="68841D72"/>
+    <w:lvl w:ilvl="0" w:tplc="A0D8E9F6">
+      <w:start w:val="6"/>
+      <w:numFmt w:val="decimal"/>
+      <w:lvlText w:val="%1.1."/>
+      <w:lvlJc w:val="left"/>
+      <w:pPr>
+        <w:ind w:left="360" w:hanging="360"/>
+      </w:pPr>
+      <w:rPr>
+        <w:rFonts w:hint="default"/>
+      </w:rPr>
+    </w:lvl>
+    <w:lvl w:ilvl="1" w:tplc="04090019" w:tentative="1">
+      <w:start w:val="1"/>
+      <w:numFmt w:val="lowerLetter"/>
+      <w:lvlText w:val="%2."/>
+      <w:lvlJc w:val="left"/>
+      <w:pPr>
+        <w:ind w:left="1440" w:hanging="360"/>
+      </w:pPr>
+    </w:lvl>
+    <w:lvl w:ilvl="2" w:tplc="0409001B" w:tentative="1">
+      <w:start w:val="1"/>
+      <w:numFmt w:val="lowerRoman"/>
+      <w:lvlText w:val="%3."/>
+      <w:lvlJc w:val="right"/>
+      <w:pPr>
+        <w:ind w:left="2160" w:hanging="180"/>
+      </w:pPr>
+    </w:lvl>
+    <w:lvl w:ilvl="3" w:tplc="0409000F" w:tentative="1">
+      <w:start w:val="1"/>
+      <w:numFmt w:val="decimal"/>
+      <w:lvlText w:val="%4."/>
+      <w:lvlJc w:val="left"/>
+      <w:pPr>
+        <w:ind w:left="2880" w:hanging="360"/>
+      </w:pPr>
+    </w:lvl>
+    <w:lvl w:ilvl="4" w:tplc="04090019" w:tentative="1">
+      <w:start w:val="1"/>
+      <w:numFmt w:val="lowerLetter"/>
+      <w:lvlText w:val="%5."/>
+      <w:lvlJc w:val="left"/>
+      <w:pPr>
+        <w:ind w:left="3600" w:hanging="360"/>
+      </w:pPr>
+    </w:lvl>
+    <w:lvl w:ilvl="5" w:tplc="0409001B" w:tentative="1">
+      <w:start w:val="1"/>
+      <w:numFmt w:val="lowerRoman"/>
+      <w:lvlText w:val="%6."/>
+      <w:lvlJc w:val="right"/>
+      <w:pPr>
+        <w:ind w:left="4320" w:hanging="180"/>
+      </w:pPr>
+    </w:lvl>
+    <w:lvl w:ilvl="6" w:tplc="0409000F" w:tentative="1">
+      <w:start w:val="1"/>
+      <w:numFmt w:val="decimal"/>
+      <w:lvlText w:val="%7."/>
+      <w:lvlJc w:val="left"/>
+      <w:pPr>
+        <w:ind w:left="5040" w:hanging="360"/>
+      </w:pPr>
+    </w:lvl>
+    <w:lvl w:ilvl="7" w:tplc="04090019" w:tentative="1">
+      <w:start w:val="1"/>
+      <w:numFmt w:val="lowerLetter"/>
+      <w:lvlText w:val="%8."/>
+      <w:lvlJc w:val="left"/>
+      <w:pPr>
+        <w:ind w:left="5760" w:hanging="360"/>
+      </w:pPr>
+    </w:lvl>
+    <w:lvl w:ilvl="8" w:tplc="0409001B" w:tentative="1">
+      <w:start w:val="1"/>
+      <w:numFmt w:val="lowerRoman"/>
+      <w:lvlText w:val="%9."/>
+      <w:lvlJc w:val="right"/>
+      <w:pPr>
+        <w:ind w:left="6480" w:hanging="180"/>
+      </w:pPr>
+    </w:lvl>
+  </w:abstractNum>
+  <w:abstractNum w:abstractNumId="7" w15:restartNumberingAfterBreak="0">
+    <w:nsid w:val="2C4639C9"/>
+    <w:multiLevelType w:val="hybridMultilevel"/>
+    <w:tmpl w:val="0A34DBDC"/>
+    <w:lvl w:ilvl="0" w:tplc="E8185E40">
+      <w:start w:val="1"/>
+      <w:numFmt w:val="decimal"/>
+      <w:lvlText w:val="%1.1."/>
+      <w:lvlJc w:val="left"/>
+      <w:pPr>
+        <w:ind w:left="720" w:hanging="360"/>
+      </w:pPr>
+      <w:rPr>
+        <w:rFonts w:hint="default"/>
+      </w:rPr>
+    </w:lvl>
+    <w:lvl w:ilvl="1" w:tplc="04090019" w:tentative="1">
+      <w:start w:val="1"/>
+      <w:numFmt w:val="lowerLetter"/>
+      <w:lvlText w:val="%2."/>
+      <w:lvlJc w:val="left"/>
+      <w:pPr>
+        <w:ind w:left="1440" w:hanging="360"/>
+      </w:pPr>
+    </w:lvl>
+    <w:lvl w:ilvl="2" w:tplc="0409001B" w:tentative="1">
+      <w:start w:val="1"/>
+      <w:numFmt w:val="lowerRoman"/>
+      <w:lvlText w:val="%3."/>
+      <w:lvlJc w:val="right"/>
+      <w:pPr>
+        <w:ind w:left="2160" w:hanging="180"/>
+      </w:pPr>
+    </w:lvl>
+    <w:lvl w:ilvl="3" w:tplc="0409000F" w:tentative="1">
+      <w:start w:val="1"/>
+      <w:numFmt w:val="decimal"/>
+      <w:lvlText w:val="%4."/>
+      <w:lvlJc w:val="left"/>
+      <w:pPr>
+        <w:ind w:left="2880" w:hanging="360"/>
+      </w:pPr>
+    </w:lvl>
+    <w:lvl w:ilvl="4" w:tplc="04090019" w:tentative="1">
+      <w:start w:val="1"/>
+      <w:numFmt w:val="lowerLetter"/>
+      <w:lvlText w:val="%5."/>
+      <w:lvlJc w:val="left"/>
+      <w:pPr>
+        <w:ind w:left="3600" w:hanging="360"/>
+      </w:pPr>
+    </w:lvl>
+    <w:lvl w:ilvl="5" w:tplc="0409001B" w:tentative="1">
+      <w:start w:val="1"/>
+      <w:numFmt w:val="lowerRoman"/>
+      <w:lvlText w:val="%6."/>
+      <w:lvlJc w:val="right"/>
+      <w:pPr>
+        <w:ind w:left="4320" w:hanging="180"/>
+      </w:pPr>
+    </w:lvl>
+    <w:lvl w:ilvl="6" w:tplc="0409000F" w:tentative="1">
+      <w:start w:val="1"/>
+      <w:numFmt w:val="decimal"/>
+      <w:lvlText w:val="%7."/>
+      <w:lvlJc w:val="left"/>
+      <w:pPr>
+        <w:ind w:left="5040" w:hanging="360"/>
+      </w:pPr>
+    </w:lvl>
+    <w:lvl w:ilvl="7" w:tplc="04090019" w:tentative="1">
+      <w:start w:val="1"/>
+      <w:numFmt w:val="lowerLetter"/>
+      <w:lvlText w:val="%8."/>
+      <w:lvlJc w:val="left"/>
+      <w:pPr>
+        <w:ind w:left="5760" w:hanging="360"/>
+      </w:pPr>
+    </w:lvl>
+    <w:lvl w:ilvl="8" w:tplc="0409001B" w:tentative="1">
+      <w:start w:val="1"/>
+      <w:numFmt w:val="lowerRoman"/>
+      <w:lvlText w:val="%9."/>
+      <w:lvlJc w:val="right"/>
+      <w:pPr>
+        <w:ind w:left="6480" w:hanging="180"/>
+      </w:pPr>
+    </w:lvl>
+  </w:abstractNum>
+  <w:abstractNum w:abstractNumId="8" w15:restartNumberingAfterBreak="0">
+    <w:nsid w:val="2F197F04"/>
+    <w:multiLevelType w:val="hybridMultilevel"/>
+    <w:tmpl w:val="1B749C4E"/>
+    <w:lvl w:ilvl="0" w:tplc="E8185E40">
+      <w:start w:val="1"/>
+      <w:numFmt w:val="decimal"/>
+      <w:lvlText w:val="%1.1."/>
+      <w:lvlJc w:val="left"/>
+      <w:pPr>
+        <w:ind w:left="360" w:hanging="360"/>
+      </w:pPr>
+      <w:rPr>
+        <w:rFonts w:hint="default"/>
+      </w:rPr>
+    </w:lvl>
+    <w:lvl w:ilvl="1" w:tplc="04090019" w:tentative="1">
+      <w:start w:val="1"/>
+      <w:numFmt w:val="lowerLetter"/>
+      <w:lvlText w:val="%2."/>
+      <w:lvlJc w:val="left"/>
+      <w:pPr>
+        <w:ind w:left="1080" w:hanging="360"/>
+      </w:pPr>
+    </w:lvl>
+    <w:lvl w:ilvl="2" w:tplc="0409001B" w:tentative="1">
+      <w:start w:val="1"/>
+      <w:numFmt w:val="lowerRoman"/>
+      <w:lvlText w:val="%3."/>
+      <w:lvlJc w:val="right"/>
+      <w:pPr>
+        <w:ind w:left="1800" w:hanging="180"/>
+      </w:pPr>
+    </w:lvl>
+    <w:lvl w:ilvl="3" w:tplc="0409000F" w:tentative="1">
+      <w:start w:val="1"/>
+      <w:numFmt w:val="decimal"/>
+      <w:lvlText w:val="%4."/>
+      <w:lvlJc w:val="left"/>
+      <w:pPr>
+        <w:ind w:left="2520" w:hanging="360"/>
+      </w:pPr>
+    </w:lvl>
+    <w:lvl w:ilvl="4" w:tplc="04090019" w:tentative="1">
+      <w:start w:val="1"/>
+      <w:numFmt w:val="lowerLetter"/>
+      <w:lvlText w:val="%5."/>
+      <w:lvlJc w:val="left"/>
+      <w:pPr>
+        <w:ind w:left="3240" w:hanging="360"/>
+      </w:pPr>
+    </w:lvl>
+    <w:lvl w:ilvl="5" w:tplc="0409001B" w:tentative="1">
+      <w:start w:val="1"/>
+      <w:numFmt w:val="lowerRoman"/>
+      <w:lvlText w:val="%6."/>
+      <w:lvlJc w:val="right"/>
+      <w:pPr>
+        <w:ind w:left="3960" w:hanging="180"/>
+      </w:pPr>
+    </w:lvl>
+    <w:lvl w:ilvl="6" w:tplc="0409000F" w:tentative="1">
+      <w:start w:val="1"/>
+      <w:numFmt w:val="decimal"/>
+      <w:lvlText w:val="%7."/>
+      <w:lvlJc w:val="left"/>
+      <w:pPr>
+        <w:ind w:left="4680" w:hanging="360"/>
+      </w:pPr>
+    </w:lvl>
+    <w:lvl w:ilvl="7" w:tplc="04090019" w:tentative="1">
+      <w:start w:val="1"/>
+      <w:numFmt w:val="lowerLetter"/>
+      <w:lvlText w:val="%8."/>
+      <w:lvlJc w:val="left"/>
+      <w:pPr>
+        <w:ind w:left="5400" w:hanging="360"/>
+      </w:pPr>
+    </w:lvl>
+    <w:lvl w:ilvl="8" w:tplc="0409001B" w:tentative="1">
+      <w:start w:val="1"/>
+      <w:numFmt w:val="lowerRoman"/>
+      <w:lvlText w:val="%9."/>
+      <w:lvlJc w:val="right"/>
+      <w:pPr>
+        <w:ind w:left="6120" w:hanging="180"/>
+      </w:pPr>
+    </w:lvl>
+  </w:abstractNum>
+  <w:abstractNum w:abstractNumId="9" w15:restartNumberingAfterBreak="0">
+    <w:nsid w:val="34BB19B1"/>
+    <w:multiLevelType w:val="hybridMultilevel"/>
+    <w:tmpl w:val="9040653C"/>
+    <w:lvl w:ilvl="0" w:tplc="E8185E40">
+      <w:start w:val="1"/>
+      <w:numFmt w:val="decimal"/>
+      <w:lvlText w:val="%1.1."/>
+      <w:lvlJc w:val="left"/>
+      <w:pPr>
+        <w:ind w:left="360" w:hanging="360"/>
+      </w:pPr>
+      <w:rPr>
+        <w:rFonts w:hint="default"/>
+      </w:rPr>
+    </w:lvl>
+    <w:lvl w:ilvl="1" w:tplc="04090019" w:tentative="1">
+      <w:start w:val="1"/>
+      <w:numFmt w:val="lowerLetter"/>
+      <w:lvlText w:val="%2."/>
+      <w:lvlJc w:val="left"/>
+      <w:pPr>
+        <w:ind w:left="1080" w:hanging="360"/>
+      </w:pPr>
+    </w:lvl>
+    <w:lvl w:ilvl="2" w:tplc="0409001B" w:tentative="1">
+      <w:start w:val="1"/>
+      <w:numFmt w:val="lowerRoman"/>
+      <w:lvlText w:val="%3."/>
+      <w:lvlJc w:val="right"/>
+      <w:pPr>
+        <w:ind w:left="1800" w:hanging="180"/>
+      </w:pPr>
+    </w:lvl>
+    <w:lvl w:ilvl="3" w:tplc="0409000F" w:tentative="1">
+      <w:start w:val="1"/>
+      <w:numFmt w:val="decimal"/>
+      <w:lvlText w:val="%4."/>
+      <w:lvlJc w:val="left"/>
+      <w:pPr>
+        <w:ind w:left="2520" w:hanging="360"/>
+      </w:pPr>
+    </w:lvl>
+    <w:lvl w:ilvl="4" w:tplc="04090019" w:tentative="1">
+      <w:start w:val="1"/>
+      <w:numFmt w:val="lowerLetter"/>
+      <w:lvlText w:val="%5."/>
+      <w:lvlJc w:val="left"/>
+      <w:pPr>
+        <w:ind w:left="3240" w:hanging="360"/>
+      </w:pPr>
+    </w:lvl>
+    <w:lvl w:ilvl="5" w:tplc="0409001B" w:tentative="1">
+      <w:start w:val="1"/>
+      <w:numFmt w:val="lowerRoman"/>
+      <w:lvlText w:val="%6."/>
+      <w:lvlJc w:val="right"/>
+      <w:pPr>
+        <w:ind w:left="3960" w:hanging="180"/>
+      </w:pPr>
+    </w:lvl>
+    <w:lvl w:ilvl="6" w:tplc="0409000F" w:tentative="1">
+      <w:start w:val="1"/>
+      <w:numFmt w:val="decimal"/>
+      <w:lvlText w:val="%7."/>
+      <w:lvlJc w:val="left"/>
+      <w:pPr>
+        <w:ind w:left="4680" w:hanging="360"/>
+      </w:pPr>
+    </w:lvl>
+    <w:lvl w:ilvl="7" w:tplc="04090019" w:tentative="1">
+      <w:start w:val="1"/>
+      <w:numFmt w:val="lowerLetter"/>
+      <w:lvlText w:val="%8."/>
+      <w:lvlJc w:val="left"/>
+      <w:pPr>
+        <w:ind w:left="5400" w:hanging="360"/>
+      </w:pPr>
+    </w:lvl>
+    <w:lvl w:ilvl="8" w:tplc="0409001B" w:tentative="1">
+      <w:start w:val="1"/>
+      <w:numFmt w:val="lowerRoman"/>
+      <w:lvlText w:val="%9."/>
+      <w:lvlJc w:val="right"/>
+      <w:pPr>
+        <w:ind w:left="6120" w:hanging="180"/>
+      </w:pPr>
+    </w:lvl>
+  </w:abstractNum>
+  <w:abstractNum w:abstractNumId="10" w15:restartNumberingAfterBreak="0">
+    <w:nsid w:val="3A260E62"/>
+    <w:multiLevelType w:val="multilevel"/>
+    <w:tmpl w:val="00F2C66E"/>
+    <w:lvl w:ilvl="0">
+      <w:start w:val="2"/>
+      <w:numFmt w:val="decimal"/>
+      <w:lvlText w:val="%1."/>
+      <w:lvlJc w:val="left"/>
+      <w:pPr>
+        <w:ind w:left="360" w:hanging="360"/>
+      </w:pPr>
+      <w:rPr>
+        <w:rFonts w:hint="default"/>
+      </w:rPr>
+    </w:lvl>
+    <w:lvl w:ilvl="1">
+      <w:start w:val="1"/>
+      <w:numFmt w:val="decimal"/>
+      <w:lvlText w:val="%1.%2."/>
+      <w:lvlJc w:val="left"/>
+      <w:pPr>
+        <w:ind w:left="360" w:hanging="360"/>
+      </w:pPr>
+      <w:rPr>
+        <w:rFonts w:hint="default"/>
+      </w:rPr>
+    </w:lvl>
+    <w:lvl w:ilvl="2">
+      <w:start w:val="1"/>
+      <w:numFmt w:val="decimal"/>
+      <w:lvlText w:val="%1.%2.%3."/>
+      <w:lvlJc w:val="left"/>
+      <w:pPr>
+        <w:ind w:left="720" w:hanging="720"/>
+      </w:pPr>
+      <w:rPr>
+        <w:rFonts w:hint="default"/>
+      </w:rPr>
+    </w:lvl>
+    <w:lvl w:ilvl="3">
+      <w:start w:val="1"/>
+      <w:numFmt w:val="decimal"/>
+      <w:lvlText w:val="%1.%2.%3.%4."/>
+      <w:lvlJc w:val="left"/>
+      <w:pPr>
+        <w:ind w:left="720" w:hanging="720"/>
+      </w:pPr>
+      <w:rPr>
+        <w:rFonts w:hint="default"/>
+      </w:rPr>
+    </w:lvl>
+    <w:lvl w:ilvl="4">
+      <w:start w:val="1"/>
+      <w:numFmt w:val="decimal"/>
+      <w:lvlText w:val="%1.%2.%3.%4.%5."/>
+      <w:lvlJc w:val="left"/>
+      <w:pPr>
+        <w:ind w:left="1080" w:hanging="1080"/>
+      </w:pPr>
+      <w:rPr>
+        <w:rFonts w:hint="default"/>
+      </w:rPr>
+    </w:lvl>
+    <w:lvl w:ilvl="5">
+      <w:start w:val="1"/>
+      <w:numFmt w:val="decimal"/>
+      <w:lvlText w:val="%1.%2.%3.%4.%5.%6."/>
+      <w:lvlJc w:val="left"/>
+      <w:pPr>
+        <w:ind w:left="1080" w:hanging="1080"/>
+      </w:pPr>
+      <w:rPr>
+        <w:rFonts w:hint="default"/>
+      </w:rPr>
+    </w:lvl>
+    <w:lvl w:ilvl="6">
+      <w:start w:val="1"/>
+      <w:numFmt w:val="decimal"/>
+      <w:lvlText w:val="%1.%2.%3.%4.%5.%6.%7."/>
+      <w:lvlJc w:val="left"/>
+      <w:pPr>
+        <w:ind w:left="1440" w:hanging="1440"/>
+      </w:pPr>
+      <w:rPr>
+        <w:rFonts w:hint="default"/>
+      </w:rPr>
+    </w:lvl>
+    <w:lvl w:ilvl="7">
+      <w:start w:val="1"/>
+      <w:numFmt w:val="decimal"/>
+      <w:lvlText w:val="%1.%2.%3.%4.%5.%6.%7.%8."/>
+      <w:lvlJc w:val="left"/>
+      <w:pPr>
+        <w:ind w:left="1440" w:hanging="1440"/>
+      </w:pPr>
+      <w:rPr>
+        <w:rFonts w:hint="default"/>
+      </w:rPr>
+    </w:lvl>
+    <w:lvl w:ilvl="8">
+      <w:start w:val="1"/>
+      <w:numFmt w:val="decimal"/>
+      <w:lvlText w:val="%1.%2.%3.%4.%5.%6.%7.%8.%9."/>
+      <w:lvlJc w:val="left"/>
+      <w:pPr>
+        <w:ind w:left="1800" w:hanging="1800"/>
+      </w:pPr>
+      <w:rPr>
+        <w:rFonts w:hint="default"/>
+      </w:rPr>
+    </w:lvl>
+  </w:abstractNum>
+  <w:abstractNum w:abstractNumId="11" w15:restartNumberingAfterBreak="0">
+    <w:nsid w:val="51B12914"/>
+    <w:multiLevelType w:val="hybridMultilevel"/>
+    <w:tmpl w:val="53C4DDE2"/>
+    <w:lvl w:ilvl="0" w:tplc="E8185E40">
+      <w:start w:val="1"/>
+      <w:numFmt w:val="decimal"/>
+      <w:lvlText w:val="%1.1."/>
+      <w:lvlJc w:val="left"/>
+      <w:pPr>
+        <w:ind w:left="360" w:hanging="360"/>
+      </w:pPr>
+      <w:rPr>
+        <w:rFonts w:hint="default"/>
+      </w:rPr>
+    </w:lvl>
+    <w:lvl w:ilvl="1" w:tplc="04090019" w:tentative="1">
+      <w:start w:val="1"/>
+      <w:numFmt w:val="lowerLetter"/>
+      <w:lvlText w:val="%2."/>
+      <w:lvlJc w:val="left"/>
+      <w:pPr>
+        <w:ind w:left="1080" w:hanging="360"/>
+      </w:pPr>
+    </w:lvl>
+    <w:lvl w:ilvl="2" w:tplc="0409001B" w:tentative="1">
+      <w:start w:val="1"/>
+      <w:numFmt w:val="lowerRoman"/>
+      <w:lvlText w:val="%3."/>
+      <w:lvlJc w:val="right"/>
+      <w:pPr>
+        <w:ind w:left="1800" w:hanging="180"/>
+      </w:pPr>
+    </w:lvl>
+    <w:lvl w:ilvl="3" w:tplc="0409000F" w:tentative="1">
+      <w:start w:val="1"/>
+      <w:numFmt w:val="decimal"/>
+      <w:lvlText w:val="%4."/>
+      <w:lvlJc w:val="left"/>
+      <w:pPr>
+        <w:ind w:left="2520" w:hanging="360"/>
+      </w:pPr>
+    </w:lvl>
+    <w:lvl w:ilvl="4" w:tplc="04090019" w:tentative="1">
+      <w:start w:val="1"/>
+      <w:numFmt w:val="lowerLetter"/>
+      <w:lvlText w:val="%5."/>
+      <w:lvlJc w:val="left"/>
+      <w:pPr>
+        <w:ind w:left="3240" w:hanging="360"/>
+      </w:pPr>
+    </w:lvl>
+    <w:lvl w:ilvl="5" w:tplc="0409001B" w:tentative="1">
+      <w:start w:val="1"/>
+      <w:numFmt w:val="lowerRoman"/>
+      <w:lvlText w:val="%6."/>
+      <w:lvlJc w:val="right"/>
+      <w:pPr>
+        <w:ind w:left="3960" w:hanging="180"/>
+      </w:pPr>
+    </w:lvl>
+    <w:lvl w:ilvl="6" w:tplc="0409000F" w:tentative="1">
+      <w:start w:val="1"/>
+      <w:numFmt w:val="decimal"/>
+      <w:lvlText w:val="%7."/>
+      <w:lvlJc w:val="left"/>
+      <w:pPr>
+        <w:ind w:left="4680" w:hanging="360"/>
+      </w:pPr>
+    </w:lvl>
+    <w:lvl w:ilvl="7" w:tplc="04090019" w:tentative="1">
+      <w:start w:val="1"/>
+      <w:numFmt w:val="lowerLetter"/>
+      <w:lvlText w:val="%8."/>
+      <w:lvlJc w:val="left"/>
+      <w:pPr>
+        <w:ind w:left="5400" w:hanging="360"/>
+      </w:pPr>
+    </w:lvl>
+    <w:lvl w:ilvl="8" w:tplc="0409001B" w:tentative="1">
+      <w:start w:val="1"/>
+      <w:numFmt w:val="lowerRoman"/>
+      <w:lvlText w:val="%9."/>
+      <w:lvlJc w:val="right"/>
+      <w:pPr>
+        <w:ind w:left="6120" w:hanging="180"/>
+      </w:pPr>
+    </w:lvl>
+  </w:abstractNum>
+  <w:abstractNum w:abstractNumId="12" w15:restartNumberingAfterBreak="0">
+    <w:nsid w:val="5A9B2D4B"/>
+    <w:multiLevelType w:val="multilevel"/>
+    <w:tmpl w:val="326CCF10"/>
+    <w:lvl w:ilvl="0">
+      <w:start w:val="1"/>
+      <w:numFmt w:val="decimal"/>
+      <w:lvlText w:val="%1."/>
+      <w:lvlJc w:val="left"/>
+      <w:pPr>
+        <w:ind w:left="360" w:hanging="360"/>
+      </w:pPr>
+      <w:rPr>
+        <w:rFonts w:hint="default"/>
+      </w:rPr>
+    </w:lvl>
+    <w:lvl w:ilvl="1">
+      <w:start w:val="1"/>
+      <w:numFmt w:val="decimal"/>
+      <w:isLgl/>
+      <w:lvlText w:val="%1.%2."/>
+      <w:lvlJc w:val="left"/>
+      <w:pPr>
+        <w:ind w:left="720" w:hanging="720"/>
+      </w:pPr>
+      <w:rPr>
+        <w:rFonts w:hint="default"/>
+      </w:rPr>
+    </w:lvl>
+    <w:lvl w:ilvl="2">
+      <w:start w:val="1"/>
+      <w:numFmt w:val="decimal"/>
+      <w:isLgl/>
+      <w:lvlText w:val="%1.%2.%3."/>
+      <w:lvlJc w:val="left"/>
+      <w:pPr>
+        <w:ind w:left="1080" w:hanging="720"/>
+      </w:pPr>
+      <w:rPr>
+        <w:rFonts w:hint="default"/>
+      </w:rPr>
+    </w:lvl>
+    <w:lvl w:ilvl="3">
+      <w:start w:val="1"/>
+      <w:numFmt w:val="decimal"/>
+      <w:isLgl/>
+      <w:lvlText w:val="%1.%2.%3.%4."/>
+      <w:lvlJc w:val="left"/>
+      <w:pPr>
+        <w:ind w:left="1440" w:hanging="1080"/>
+      </w:pPr>
+      <w:rPr>
+        <w:rFonts w:hint="default"/>
+      </w:rPr>
+    </w:lvl>
+    <w:lvl w:ilvl="4">
+      <w:start w:val="1"/>
+      <w:numFmt w:val="decimal"/>
+      <w:isLgl/>
+      <w:lvlText w:val="%1.%2.%3.%4.%5."/>
+      <w:lvlJc w:val="left"/>
+      <w:pPr>
+        <w:ind w:left="1440" w:hanging="1080"/>
+      </w:pPr>
+      <w:rPr>
+        <w:rFonts w:hint="default"/>
+      </w:rPr>
+    </w:lvl>
+    <w:lvl w:ilvl="5">
+      <w:start w:val="1"/>
+      <w:numFmt w:val="decimal"/>
+      <w:isLgl/>
+      <w:lvlText w:val="%1.%2.%3.%4.%5.%6."/>
+      <w:lvlJc w:val="left"/>
+      <w:pPr>
+        <w:ind w:left="1800" w:hanging="1440"/>
+      </w:pPr>
+      <w:rPr>
+        <w:rFonts w:hint="default"/>
+      </w:rPr>
+    </w:lvl>
+    <w:lvl w:ilvl="6">
+      <w:start w:val="1"/>
+      <w:numFmt w:val="decimal"/>
+      <w:isLgl/>
+      <w:lvlText w:val="%1.%2.%3.%4.%5.%6.%7."/>
+      <w:lvlJc w:val="left"/>
+      <w:pPr>
+        <w:ind w:left="1800" w:hanging="1440"/>
+      </w:pPr>
+      <w:rPr>
+        <w:rFonts w:hint="default"/>
+      </w:rPr>
+    </w:lvl>
+    <w:lvl w:ilvl="7">
+      <w:start w:val="1"/>
+      <w:numFmt w:val="decimal"/>
+      <w:isLgl/>
+      <w:lvlText w:val="%1.%2.%3.%4.%5.%6.%7.%8."/>
+      <w:lvlJc w:val="left"/>
+      <w:pPr>
+        <w:ind w:left="2160" w:hanging="1800"/>
+      </w:pPr>
+      <w:rPr>
+        <w:rFonts w:hint="default"/>
+      </w:rPr>
+    </w:lvl>
+    <w:lvl w:ilvl="8">
+      <w:start w:val="1"/>
+      <w:numFmt w:val="decimal"/>
+      <w:isLgl/>
+      <w:lvlText w:val="%1.%2.%3.%4.%5.%6.%7.%8.%9."/>
+      <w:lvlJc w:val="left"/>
+      <w:pPr>
+        <w:ind w:left="2160" w:hanging="1800"/>
+      </w:pPr>
+      <w:rPr>
+        <w:rFonts w:hint="default"/>
+      </w:rPr>
+    </w:lvl>
+  </w:abstractNum>
+  <w:abstractNum w:abstractNumId="13" w15:restartNumberingAfterBreak="0">
     <w:nsid w:val="6C4E38E0"/>
     <w:multiLevelType w:val="multilevel"/>
     <w:tmpl w:val="9514C9F8"/>
@@ -481,11 +2663,504 @@
       </w:rPr>
     </w:lvl>
   </w:abstractNum>
+  <w:abstractNum w:abstractNumId="14" w15:restartNumberingAfterBreak="0">
+    <w:nsid w:val="73637303"/>
+    <w:multiLevelType w:val="multilevel"/>
+    <w:tmpl w:val="0409001F"/>
+    <w:lvl w:ilvl="0">
+      <w:start w:val="1"/>
+      <w:numFmt w:val="decimal"/>
+      <w:lvlText w:val="%1."/>
+      <w:lvlJc w:val="left"/>
+      <w:pPr>
+        <w:ind w:left="360" w:hanging="360"/>
+      </w:pPr>
+    </w:lvl>
+    <w:lvl w:ilvl="1">
+      <w:start w:val="1"/>
+      <w:numFmt w:val="decimal"/>
+      <w:lvlText w:val="%1.%2."/>
+      <w:lvlJc w:val="left"/>
+      <w:pPr>
+        <w:ind w:left="792" w:hanging="432"/>
+      </w:pPr>
+    </w:lvl>
+    <w:lvl w:ilvl="2">
+      <w:start w:val="1"/>
+      <w:numFmt w:val="decimal"/>
+      <w:lvlText w:val="%1.%2.%3."/>
+      <w:lvlJc w:val="left"/>
+      <w:pPr>
+        <w:ind w:left="1224" w:hanging="504"/>
+      </w:pPr>
+    </w:lvl>
+    <w:lvl w:ilvl="3">
+      <w:start w:val="1"/>
+      <w:numFmt w:val="decimal"/>
+      <w:lvlText w:val="%1.%2.%3.%4."/>
+      <w:lvlJc w:val="left"/>
+      <w:pPr>
+        <w:ind w:left="1728" w:hanging="648"/>
+      </w:pPr>
+    </w:lvl>
+    <w:lvl w:ilvl="4">
+      <w:start w:val="1"/>
+      <w:numFmt w:val="decimal"/>
+      <w:lvlText w:val="%1.%2.%3.%4.%5."/>
+      <w:lvlJc w:val="left"/>
+      <w:pPr>
+        <w:ind w:left="2232" w:hanging="792"/>
+      </w:pPr>
+    </w:lvl>
+    <w:lvl w:ilvl="5">
+      <w:start w:val="1"/>
+      <w:numFmt w:val="decimal"/>
+      <w:lvlText w:val="%1.%2.%3.%4.%5.%6."/>
+      <w:lvlJc w:val="left"/>
+      <w:pPr>
+        <w:ind w:left="2736" w:hanging="936"/>
+      </w:pPr>
+    </w:lvl>
+    <w:lvl w:ilvl="6">
+      <w:start w:val="1"/>
+      <w:numFmt w:val="decimal"/>
+      <w:lvlText w:val="%1.%2.%3.%4.%5.%6.%7."/>
+      <w:lvlJc w:val="left"/>
+      <w:pPr>
+        <w:ind w:left="3240" w:hanging="1080"/>
+      </w:pPr>
+    </w:lvl>
+    <w:lvl w:ilvl="7">
+      <w:start w:val="1"/>
+      <w:numFmt w:val="decimal"/>
+      <w:lvlText w:val="%1.%2.%3.%4.%5.%6.%7.%8."/>
+      <w:lvlJc w:val="left"/>
+      <w:pPr>
+        <w:ind w:left="3744" w:hanging="1224"/>
+      </w:pPr>
+    </w:lvl>
+    <w:lvl w:ilvl="8">
+      <w:start w:val="1"/>
+      <w:numFmt w:val="decimal"/>
+      <w:lvlText w:val="%1.%2.%3.%4.%5.%6.%7.%8.%9."/>
+      <w:lvlJc w:val="left"/>
+      <w:pPr>
+        <w:ind w:left="4320" w:hanging="1440"/>
+      </w:pPr>
+    </w:lvl>
+  </w:abstractNum>
+  <w:abstractNum w:abstractNumId="15" w15:restartNumberingAfterBreak="0">
+    <w:nsid w:val="786C2AFB"/>
+    <w:multiLevelType w:val="hybridMultilevel"/>
+    <w:tmpl w:val="3D3A5952"/>
+    <w:lvl w:ilvl="0" w:tplc="6B343F1E">
+      <w:start w:val="4"/>
+      <w:numFmt w:val="decimal"/>
+      <w:lvlText w:val="%1.1."/>
+      <w:lvlJc w:val="left"/>
+      <w:pPr>
+        <w:ind w:left="360" w:hanging="360"/>
+      </w:pPr>
+      <w:rPr>
+        <w:rFonts w:hint="default"/>
+      </w:rPr>
+    </w:lvl>
+    <w:lvl w:ilvl="1" w:tplc="04090019" w:tentative="1">
+      <w:start w:val="1"/>
+      <w:numFmt w:val="lowerLetter"/>
+      <w:lvlText w:val="%2."/>
+      <w:lvlJc w:val="left"/>
+      <w:pPr>
+        <w:ind w:left="1440" w:hanging="360"/>
+      </w:pPr>
+    </w:lvl>
+    <w:lvl w:ilvl="2" w:tplc="0409001B" w:tentative="1">
+      <w:start w:val="1"/>
+      <w:numFmt w:val="lowerRoman"/>
+      <w:lvlText w:val="%3."/>
+      <w:lvlJc w:val="right"/>
+      <w:pPr>
+        <w:ind w:left="2160" w:hanging="180"/>
+      </w:pPr>
+    </w:lvl>
+    <w:lvl w:ilvl="3" w:tplc="0409000F" w:tentative="1">
+      <w:start w:val="1"/>
+      <w:numFmt w:val="decimal"/>
+      <w:lvlText w:val="%4."/>
+      <w:lvlJc w:val="left"/>
+      <w:pPr>
+        <w:ind w:left="2880" w:hanging="360"/>
+      </w:pPr>
+    </w:lvl>
+    <w:lvl w:ilvl="4" w:tplc="04090019" w:tentative="1">
+      <w:start w:val="1"/>
+      <w:numFmt w:val="lowerLetter"/>
+      <w:lvlText w:val="%5."/>
+      <w:lvlJc w:val="left"/>
+      <w:pPr>
+        <w:ind w:left="3600" w:hanging="360"/>
+      </w:pPr>
+    </w:lvl>
+    <w:lvl w:ilvl="5" w:tplc="0409001B" w:tentative="1">
+      <w:start w:val="1"/>
+      <w:numFmt w:val="lowerRoman"/>
+      <w:lvlText w:val="%6."/>
+      <w:lvlJc w:val="right"/>
+      <w:pPr>
+        <w:ind w:left="4320" w:hanging="180"/>
+      </w:pPr>
+    </w:lvl>
+    <w:lvl w:ilvl="6" w:tplc="0409000F" w:tentative="1">
+      <w:start w:val="1"/>
+      <w:numFmt w:val="decimal"/>
+      <w:lvlText w:val="%7."/>
+      <w:lvlJc w:val="left"/>
+      <w:pPr>
+        <w:ind w:left="5040" w:hanging="360"/>
+      </w:pPr>
+    </w:lvl>
+    <w:lvl w:ilvl="7" w:tplc="04090019" w:tentative="1">
+      <w:start w:val="1"/>
+      <w:numFmt w:val="lowerLetter"/>
+      <w:lvlText w:val="%8."/>
+      <w:lvlJc w:val="left"/>
+      <w:pPr>
+        <w:ind w:left="5760" w:hanging="360"/>
+      </w:pPr>
+    </w:lvl>
+    <w:lvl w:ilvl="8" w:tplc="0409001B" w:tentative="1">
+      <w:start w:val="1"/>
+      <w:numFmt w:val="lowerRoman"/>
+      <w:lvlText w:val="%9."/>
+      <w:lvlJc w:val="right"/>
+      <w:pPr>
+        <w:ind w:left="6480" w:hanging="180"/>
+      </w:pPr>
+    </w:lvl>
+  </w:abstractNum>
+  <w:abstractNum w:abstractNumId="16" w15:restartNumberingAfterBreak="0">
+    <w:nsid w:val="7EC3504C"/>
+    <w:multiLevelType w:val="hybridMultilevel"/>
+    <w:tmpl w:val="840E8768"/>
+    <w:lvl w:ilvl="0" w:tplc="E8185E40">
+      <w:start w:val="1"/>
+      <w:numFmt w:val="decimal"/>
+      <w:lvlText w:val="%1.1."/>
+      <w:lvlJc w:val="left"/>
+      <w:pPr>
+        <w:ind w:left="765" w:hanging="360"/>
+      </w:pPr>
+      <w:rPr>
+        <w:rFonts w:hint="default"/>
+      </w:rPr>
+    </w:lvl>
+    <w:lvl w:ilvl="1" w:tplc="04090019" w:tentative="1">
+      <w:start w:val="1"/>
+      <w:numFmt w:val="lowerLetter"/>
+      <w:lvlText w:val="%2."/>
+      <w:lvlJc w:val="left"/>
+      <w:pPr>
+        <w:ind w:left="1485" w:hanging="360"/>
+      </w:pPr>
+    </w:lvl>
+    <w:lvl w:ilvl="2" w:tplc="0409001B" w:tentative="1">
+      <w:start w:val="1"/>
+      <w:numFmt w:val="lowerRoman"/>
+      <w:lvlText w:val="%3."/>
+      <w:lvlJc w:val="right"/>
+      <w:pPr>
+        <w:ind w:left="2205" w:hanging="180"/>
+      </w:pPr>
+    </w:lvl>
+    <w:lvl w:ilvl="3" w:tplc="0409000F" w:tentative="1">
+      <w:start w:val="1"/>
+      <w:numFmt w:val="decimal"/>
+      <w:lvlText w:val="%4."/>
+      <w:lvlJc w:val="left"/>
+      <w:pPr>
+        <w:ind w:left="2925" w:hanging="360"/>
+      </w:pPr>
+    </w:lvl>
+    <w:lvl w:ilvl="4" w:tplc="04090019" w:tentative="1">
+      <w:start w:val="1"/>
+      <w:numFmt w:val="lowerLetter"/>
+      <w:lvlText w:val="%5."/>
+      <w:lvlJc w:val="left"/>
+      <w:pPr>
+        <w:ind w:left="3645" w:hanging="360"/>
+      </w:pPr>
+    </w:lvl>
+    <w:lvl w:ilvl="5" w:tplc="0409001B" w:tentative="1">
+      <w:start w:val="1"/>
+      <w:numFmt w:val="lowerRoman"/>
+      <w:lvlText w:val="%6."/>
+      <w:lvlJc w:val="right"/>
+      <w:pPr>
+        <w:ind w:left="4365" w:hanging="180"/>
+      </w:pPr>
+    </w:lvl>
+    <w:lvl w:ilvl="6" w:tplc="0409000F" w:tentative="1">
+      <w:start w:val="1"/>
+      <w:numFmt w:val="decimal"/>
+      <w:lvlText w:val="%7."/>
+      <w:lvlJc w:val="left"/>
+      <w:pPr>
+        <w:ind w:left="5085" w:hanging="360"/>
+      </w:pPr>
+    </w:lvl>
+    <w:lvl w:ilvl="7" w:tplc="04090019" w:tentative="1">
+      <w:start w:val="1"/>
+      <w:numFmt w:val="lowerLetter"/>
+      <w:lvlText w:val="%8."/>
+      <w:lvlJc w:val="left"/>
+      <w:pPr>
+        <w:ind w:left="5805" w:hanging="360"/>
+      </w:pPr>
+    </w:lvl>
+    <w:lvl w:ilvl="8" w:tplc="0409001B" w:tentative="1">
+      <w:start w:val="1"/>
+      <w:numFmt w:val="lowerRoman"/>
+      <w:lvlText w:val="%9."/>
+      <w:lvlJc w:val="right"/>
+      <w:pPr>
+        <w:ind w:left="6525" w:hanging="180"/>
+      </w:pPr>
+    </w:lvl>
+  </w:abstractNum>
+  <w:abstractNum w:abstractNumId="17" w15:restartNumberingAfterBreak="0">
+    <w:nsid w:val="7EEF5BBA"/>
+    <w:multiLevelType w:val="hybridMultilevel"/>
+    <w:tmpl w:val="4DE82B5A"/>
+    <w:lvl w:ilvl="0" w:tplc="534629D4">
+      <w:start w:val="2"/>
+      <w:numFmt w:val="decimal"/>
+      <w:lvlText w:val="%1.1."/>
+      <w:lvlJc w:val="left"/>
+      <w:pPr>
+        <w:ind w:left="360" w:hanging="360"/>
+      </w:pPr>
+      <w:rPr>
+        <w:rFonts w:hint="default"/>
+      </w:rPr>
+    </w:lvl>
+    <w:lvl w:ilvl="1" w:tplc="04090019" w:tentative="1">
+      <w:start w:val="1"/>
+      <w:numFmt w:val="lowerLetter"/>
+      <w:lvlText w:val="%2."/>
+      <w:lvlJc w:val="left"/>
+      <w:pPr>
+        <w:ind w:left="1080" w:hanging="360"/>
+      </w:pPr>
+    </w:lvl>
+    <w:lvl w:ilvl="2" w:tplc="0409001B" w:tentative="1">
+      <w:start w:val="1"/>
+      <w:numFmt w:val="lowerRoman"/>
+      <w:lvlText w:val="%3."/>
+      <w:lvlJc w:val="right"/>
+      <w:pPr>
+        <w:ind w:left="1800" w:hanging="180"/>
+      </w:pPr>
+    </w:lvl>
+    <w:lvl w:ilvl="3" w:tplc="0409000F" w:tentative="1">
+      <w:start w:val="1"/>
+      <w:numFmt w:val="decimal"/>
+      <w:lvlText w:val="%4."/>
+      <w:lvlJc w:val="left"/>
+      <w:pPr>
+        <w:ind w:left="2520" w:hanging="360"/>
+      </w:pPr>
+    </w:lvl>
+    <w:lvl w:ilvl="4" w:tplc="04090019" w:tentative="1">
+      <w:start w:val="1"/>
+      <w:numFmt w:val="lowerLetter"/>
+      <w:lvlText w:val="%5."/>
+      <w:lvlJc w:val="left"/>
+      <w:pPr>
+        <w:ind w:left="3240" w:hanging="360"/>
+      </w:pPr>
+    </w:lvl>
+    <w:lvl w:ilvl="5" w:tplc="0409001B" w:tentative="1">
+      <w:start w:val="1"/>
+      <w:numFmt w:val="lowerRoman"/>
+      <w:lvlText w:val="%6."/>
+      <w:lvlJc w:val="right"/>
+      <w:pPr>
+        <w:ind w:left="3960" w:hanging="180"/>
+      </w:pPr>
+    </w:lvl>
+    <w:lvl w:ilvl="6" w:tplc="0409000F" w:tentative="1">
+      <w:start w:val="1"/>
+      <w:numFmt w:val="decimal"/>
+      <w:lvlText w:val="%7."/>
+      <w:lvlJc w:val="left"/>
+      <w:pPr>
+        <w:ind w:left="4680" w:hanging="360"/>
+      </w:pPr>
+    </w:lvl>
+    <w:lvl w:ilvl="7" w:tplc="04090019" w:tentative="1">
+      <w:start w:val="1"/>
+      <w:numFmt w:val="lowerLetter"/>
+      <w:lvlText w:val="%8."/>
+      <w:lvlJc w:val="left"/>
+      <w:pPr>
+        <w:ind w:left="5400" w:hanging="360"/>
+      </w:pPr>
+    </w:lvl>
+    <w:lvl w:ilvl="8" w:tplc="0409001B" w:tentative="1">
+      <w:start w:val="1"/>
+      <w:numFmt w:val="lowerRoman"/>
+      <w:lvlText w:val="%9."/>
+      <w:lvlJc w:val="right"/>
+      <w:pPr>
+        <w:ind w:left="6120" w:hanging="180"/>
+      </w:pPr>
+    </w:lvl>
+  </w:abstractNum>
+  <w:abstractNum w:abstractNumId="18" w15:restartNumberingAfterBreak="0">
+    <w:nsid w:val="7FF404F9"/>
+    <w:multiLevelType w:val="hybridMultilevel"/>
+    <w:tmpl w:val="0B1A3EA6"/>
+    <w:lvl w:ilvl="0" w:tplc="9B441DF0">
+      <w:start w:val="3"/>
+      <w:numFmt w:val="decimal"/>
+      <w:lvlText w:val="%1.1."/>
+      <w:lvlJc w:val="left"/>
+      <w:pPr>
+        <w:ind w:left="360" w:hanging="360"/>
+      </w:pPr>
+      <w:rPr>
+        <w:rFonts w:hint="default"/>
+      </w:rPr>
+    </w:lvl>
+    <w:lvl w:ilvl="1" w:tplc="04090019" w:tentative="1">
+      <w:start w:val="1"/>
+      <w:numFmt w:val="lowerLetter"/>
+      <w:lvlText w:val="%2."/>
+      <w:lvlJc w:val="left"/>
+      <w:pPr>
+        <w:ind w:left="1440" w:hanging="360"/>
+      </w:pPr>
+    </w:lvl>
+    <w:lvl w:ilvl="2" w:tplc="0409001B" w:tentative="1">
+      <w:start w:val="1"/>
+      <w:numFmt w:val="lowerRoman"/>
+      <w:lvlText w:val="%3."/>
+      <w:lvlJc w:val="right"/>
+      <w:pPr>
+        <w:ind w:left="2160" w:hanging="180"/>
+      </w:pPr>
+    </w:lvl>
+    <w:lvl w:ilvl="3" w:tplc="0409000F" w:tentative="1">
+      <w:start w:val="1"/>
+      <w:numFmt w:val="decimal"/>
+      <w:lvlText w:val="%4."/>
+      <w:lvlJc w:val="left"/>
+      <w:pPr>
+        <w:ind w:left="2880" w:hanging="360"/>
+      </w:pPr>
+    </w:lvl>
+    <w:lvl w:ilvl="4" w:tplc="04090019" w:tentative="1">
+      <w:start w:val="1"/>
+      <w:numFmt w:val="lowerLetter"/>
+      <w:lvlText w:val="%5."/>
+      <w:lvlJc w:val="left"/>
+      <w:pPr>
+        <w:ind w:left="3600" w:hanging="360"/>
+      </w:pPr>
+    </w:lvl>
+    <w:lvl w:ilvl="5" w:tplc="0409001B" w:tentative="1">
+      <w:start w:val="1"/>
+      <w:numFmt w:val="lowerRoman"/>
+      <w:lvlText w:val="%6."/>
+      <w:lvlJc w:val="right"/>
+      <w:pPr>
+        <w:ind w:left="4320" w:hanging="180"/>
+      </w:pPr>
+    </w:lvl>
+    <w:lvl w:ilvl="6" w:tplc="0409000F" w:tentative="1">
+      <w:start w:val="1"/>
+      <w:numFmt w:val="decimal"/>
+      <w:lvlText w:val="%7."/>
+      <w:lvlJc w:val="left"/>
+      <w:pPr>
+        <w:ind w:left="5040" w:hanging="360"/>
+      </w:pPr>
+    </w:lvl>
+    <w:lvl w:ilvl="7" w:tplc="04090019" w:tentative="1">
+      <w:start w:val="1"/>
+      <w:numFmt w:val="lowerLetter"/>
+      <w:lvlText w:val="%8."/>
+      <w:lvlJc w:val="left"/>
+      <w:pPr>
+        <w:ind w:left="5760" w:hanging="360"/>
+      </w:pPr>
+    </w:lvl>
+    <w:lvl w:ilvl="8" w:tplc="0409001B" w:tentative="1">
+      <w:start w:val="1"/>
+      <w:numFmt w:val="lowerRoman"/>
+      <w:lvlText w:val="%9."/>
+      <w:lvlJc w:val="right"/>
+      <w:pPr>
+        <w:ind w:left="6480" w:hanging="180"/>
+      </w:pPr>
+    </w:lvl>
+  </w:abstractNum>
   <w:num w:numId="1">
+    <w:abstractNumId w:val="2"/>
+  </w:num>
+  <w:num w:numId="2">
+    <w:abstractNumId w:val="13"/>
+  </w:num>
+  <w:num w:numId="3">
+    <w:abstractNumId w:val="1"/>
+  </w:num>
+  <w:num w:numId="4">
+    <w:abstractNumId w:val="14"/>
+  </w:num>
+  <w:num w:numId="5">
+    <w:abstractNumId w:val="12"/>
+  </w:num>
+  <w:num w:numId="6">
+    <w:abstractNumId w:val="11"/>
+  </w:num>
+  <w:num w:numId="7">
+    <w:abstractNumId w:val="5"/>
+  </w:num>
+  <w:num w:numId="8">
+    <w:abstractNumId w:val="17"/>
+  </w:num>
+  <w:num w:numId="9">
     <w:abstractNumId w:val="0"/>
   </w:num>
-  <w:num w:numId="2">
-    <w:abstractNumId w:val="1"/>
+  <w:num w:numId="10">
+    <w:abstractNumId w:val="3"/>
+  </w:num>
+  <w:num w:numId="11">
+    <w:abstractNumId w:val="16"/>
+  </w:num>
+  <w:num w:numId="12">
+    <w:abstractNumId w:val="7"/>
+  </w:num>
+  <w:num w:numId="13">
+    <w:abstractNumId w:val="10"/>
+  </w:num>
+  <w:num w:numId="14">
+    <w:abstractNumId w:val="4"/>
+  </w:num>
+  <w:num w:numId="15">
+    <w:abstractNumId w:val="6"/>
+  </w:num>
+  <w:num w:numId="16">
+    <w:abstractNumId w:val="8"/>
+  </w:num>
+  <w:num w:numId="17">
+    <w:abstractNumId w:val="18"/>
+  </w:num>
+  <w:num w:numId="18">
+    <w:abstractNumId w:val="9"/>
+  </w:num>
+  <w:num w:numId="19">
+    <w:abstractNumId w:val="15"/>
   </w:num>
 </w:numbering>
 </file>
@@ -984,6 +3659,36 @@
       <w:szCs w:val="26"/>
     </w:rPr>
   </w:style>
+  <w:style w:type="table" w:styleId="TableGrid">
+    <w:name w:val="Table Grid"/>
+    <w:basedOn w:val="TableNormal"/>
+    <w:uiPriority w:val="39"/>
+    <w:rsid w:val="006737B1"/>
+    <w:pPr>
+      <w:spacing w:after="0" w:line="240" w:lineRule="auto"/>
+    </w:pPr>
+    <w:tblPr>
+      <w:tblBorders>
+        <w:top w:val="single" w:sz="4" w:space="0" w:color="auto"/>
+        <w:left w:val="single" w:sz="4" w:space="0" w:color="auto"/>
+        <w:bottom w:val="single" w:sz="4" w:space="0" w:color="auto"/>
+        <w:right w:val="single" w:sz="4" w:space="0" w:color="auto"/>
+        <w:insideH w:val="single" w:sz="4" w:space="0" w:color="auto"/>
+        <w:insideV w:val="single" w:sz="4" w:space="0" w:color="auto"/>
+      </w:tblBorders>
+    </w:tblPr>
+  </w:style>
+  <w:style w:type="paragraph" w:styleId="ListParagraph">
+    <w:name w:val="List Paragraph"/>
+    <w:basedOn w:val="Normal"/>
+    <w:uiPriority w:val="34"/>
+    <w:qFormat/>
+    <w:rsid w:val="006737B1"/>
+    <w:pPr>
+      <w:ind w:left="720"/>
+      <w:contextualSpacing/>
+    </w:pPr>
+  </w:style>
 </w:styles>
 </file>
 

</xml_diff>

<commit_message>
Added Manage Staff Sequence Diagram
</commit_message>
<xml_diff>
--- a/Documentation/Full Use Case Description/Manage Staff/FUCD Manage Staff 3.1.docx
+++ b/Documentation/Full Use Case Description/Manage Staff/FUCD Manage Staff 3.1.docx
@@ -5,7 +5,6 @@
     <w:p>
       <w:pPr>
         <w:pStyle w:val="Heading1"/>
-        <w:jc w:val="center"/>
         <w:rPr>
           <w:sz w:val="44"/>
           <w:szCs w:val="44"/>
@@ -488,7 +487,15 @@
               <w:t xml:space="preserve">If the staff details entered matches with a record in the database, the system displays </w:t>
             </w:r>
             <w:r>
-              <w:t>the staff’s name, ID and location (example: store 1) and prompts the user to select the staff.</w:t>
+              <w:t xml:space="preserve">the staff’s name, ID and </w:t>
+            </w:r>
+            <w:r>
+              <w:t xml:space="preserve">username </w:t>
+            </w:r>
+            <w:bookmarkStart w:id="0" w:name="_GoBack"/>
+            <w:bookmarkEnd w:id="0"/>
+            <w:r>
+              <w:t>and prompts the user to select the staff.</w:t>
             </w:r>
           </w:p>
         </w:tc>
@@ -609,13 +616,7 @@
               <w:jc w:val="both"/>
             </w:pPr>
             <w:r>
-              <w:t xml:space="preserve">System displays the </w:t>
-            </w:r>
-            <w:r>
-              <w:t>initial Manage Staff screen displaying a</w:t>
-            </w:r>
-            <w:r>
-              <w:t>n appropriate message.</w:t>
+              <w:t>System displays the initial Manage Staff screen displaying an appropriate message.</w:t>
             </w:r>
           </w:p>
         </w:tc>
@@ -1289,8 +1290,6 @@
       <w:r>
         <w:t>Appropriate messages should be displayed indicating success or failure of completion of tasks like ‘Staff does not exist’ when the searched staff is not found in the database, ‘Staff added’ when a new staff is added to the database.</w:t>
       </w:r>
-      <w:bookmarkStart w:id="0" w:name="_GoBack"/>
-      <w:bookmarkEnd w:id="0"/>
     </w:p>
     <w:p/>
     <w:sectPr>

</xml_diff>